<commit_message>
id3 is done but not working
</commit_message>
<xml_diff>
--- a/HW3.docx
+++ b/HW3.docx
@@ -1,6 +1,6 @@
 
 <file path=word/document.xml><?xml version="1.0" encoding="utf-8"?>
-<w:document xmlns:wpc="http://schemas.microsoft.com/office/word/2010/wordprocessingCanvas" xmlns:cx="http://schemas.microsoft.com/office/drawing/2014/chartex" xmlns:cx1="http://schemas.microsoft.com/office/drawing/2015/9/8/chartex" xmlns:cx2="http://schemas.microsoft.com/office/drawing/2015/10/21/chartex" xmlns:cx3="http://schemas.microsoft.com/office/drawing/2016/5/9/chartex" xmlns:cx4="http://schemas.microsoft.com/office/drawing/2016/5/10/chartex" xmlns:cx5="http://schemas.microsoft.com/office/drawing/2016/5/11/chartex" xmlns:cx6="http://schemas.microsoft.com/office/drawing/2016/5/12/chartex" xmlns:cx7="http://schemas.microsoft.com/office/drawing/2016/5/13/chartex" xmlns:cx8="http://schemas.microsoft.com/office/drawing/2016/5/14/chartex" xmlns:mc="http://schemas.openxmlformats.org/markup-compatibility/2006" xmlns:aink="http://schemas.microsoft.com/office/drawing/2016/ink" xmlns:am3d="http://schemas.microsoft.com/office/drawing/2017/model3d" xmlns:o="urn:schemas-microsoft-com:office:office" xmlns:r="http://schemas.openxmlformats.org/officeDocument/2006/relationships" xmlns:m="http://schemas.openxmlformats.org/officeDocument/2006/math" xmlns:v="urn:schemas-microsoft-com:vml" xmlns:wp14="http://schemas.microsoft.com/office/word/2010/wordprocessingDrawing" xmlns:wp="http://schemas.openxmlformats.org/drawingml/2006/wordprocessingDrawing" xmlns:w10="urn:schemas-microsoft-com:office:word" xmlns:w="http://schemas.openxmlformats.org/wordprocessingml/2006/main" xmlns:w14="http://schemas.microsoft.com/office/word/2010/wordml" xmlns:w15="http://schemas.microsoft.com/office/word/2012/wordml" xmlns:w16cid="http://schemas.microsoft.com/office/word/2016/wordml/cid" xmlns:w16se="http://schemas.microsoft.com/office/word/2015/wordml/symex" xmlns:wpg="http://schemas.microsoft.com/office/word/2010/wordprocessingGroup" xmlns:wpi="http://schemas.microsoft.com/office/word/2010/wordprocessingInk" xmlns:wne="http://schemas.microsoft.com/office/word/2006/wordml" xmlns:wps="http://schemas.microsoft.com/office/word/2010/wordprocessingShape" mc:Ignorable="w14 w15 w16se w16cid wp14">
+<w:document xmlns:wpc="http://schemas.microsoft.com/office/word/2010/wordprocessingCanvas" xmlns:cx="http://schemas.microsoft.com/office/drawing/2014/chartex" xmlns:cx1="http://schemas.microsoft.com/office/drawing/2015/9/8/chartex" xmlns:cx2="http://schemas.microsoft.com/office/drawing/2015/10/21/chartex" xmlns:cx3="http://schemas.microsoft.com/office/drawing/2016/5/9/chartex" xmlns:cx4="http://schemas.microsoft.com/office/drawing/2016/5/10/chartex" xmlns:cx5="http://schemas.microsoft.com/office/drawing/2016/5/11/chartex" xmlns:cx6="http://schemas.microsoft.com/office/drawing/2016/5/12/chartex" xmlns:cx7="http://schemas.microsoft.com/office/drawing/2016/5/13/chartex" xmlns:cx8="http://schemas.microsoft.com/office/drawing/2016/5/14/chartex" xmlns:mc="http://schemas.openxmlformats.org/markup-compatibility/2006" xmlns:aink="http://schemas.microsoft.com/office/drawing/2016/ink" xmlns:am3d="http://schemas.microsoft.com/office/drawing/2017/model3d" xmlns:o="urn:schemas-microsoft-com:office:office" xmlns:r="http://schemas.openxmlformats.org/officeDocument/2006/relationships" xmlns:m="http://schemas.openxmlformats.org/officeDocument/2006/math" xmlns:v="urn:schemas-microsoft-com:vml" xmlns:wp14="http://schemas.microsoft.com/office/word/2010/wordprocessingDrawing" xmlns:wp="http://schemas.openxmlformats.org/drawingml/2006/wordprocessingDrawing" xmlns:w10="urn:schemas-microsoft-com:office:word" xmlns:w="http://schemas.openxmlformats.org/wordprocessingml/2006/main" xmlns:w14="http://schemas.microsoft.com/office/word/2010/wordml" xmlns:w15="http://schemas.microsoft.com/office/word/2012/wordml" xmlns:w16cex="http://schemas.microsoft.com/office/word/2018/wordml/cex" xmlns:w16cid="http://schemas.microsoft.com/office/word/2016/wordml/cid" xmlns:w16="http://schemas.microsoft.com/office/word/2018/wordml" xmlns:w16se="http://schemas.microsoft.com/office/word/2015/wordml/symex" xmlns:wpg="http://schemas.microsoft.com/office/word/2010/wordprocessingGroup" xmlns:wpi="http://schemas.microsoft.com/office/word/2010/wordprocessingInk" xmlns:wne="http://schemas.microsoft.com/office/word/2006/wordml" xmlns:wps="http://schemas.microsoft.com/office/word/2010/wordprocessingShape" mc:Ignorable="w14 w15 w16se w16cid w16 w16cex wp14">
   <w:body>
     <w:p>
       <w:pPr>
@@ -1060,7 +1060,23 @@
           <w:rFonts w:ascii="Arial" w:hAnsi="Arial" w:cs="Arial"/>
           <w:rtl/>
         </w:rPr>
-        <w:t xml:space="preserve"> כאשר בוחנים ערך סף לפיצול של תכונה רציפה, דוגמאות עם ערך השווה לערך הסף משתייכות לקבוצה עם הערכים הגדולים מערך הסף.</w:t>
+        <w:t xml:space="preserve"> כאשר בוחנים ערך סף לפיצול של תכונה רציפה, </w:t>
+      </w:r>
+      <w:r>
+        <w:rPr>
+          <w:rFonts w:ascii="Arial" w:hAnsi="Arial" w:cs="Arial"/>
+          <w:b/>
+          <w:bCs/>
+          <w:rtl/>
+        </w:rPr>
+        <w:t>דוגמאות עם ערך השווה לערך הסף משתייכות לקבוצה עם הערכים הגדולים מערך הסף</w:t>
+      </w:r>
+      <w:r>
+        <w:rPr>
+          <w:rFonts w:ascii="Arial" w:hAnsi="Arial" w:cs="Arial"/>
+          <w:rtl/>
+        </w:rPr>
+        <w:t>.</w:t>
       </w:r>
       <w:r>
         <w:rPr>
@@ -1384,8 +1400,17 @@
           <w:rFonts w:ascii="Arial" w:hAnsi="Arial" w:cs="Arial"/>
           <w:rtl/>
         </w:rPr>
-        <w:t>הפעלה של פונקציית נירמול</w:t>
-      </w:r>
+        <w:t xml:space="preserve">הפעלה של פונקציית </w:t>
+      </w:r>
+      <w:proofErr w:type="spellStart"/>
+      <w:r>
+        <w:rPr>
+          <w:rFonts w:ascii="Arial" w:hAnsi="Arial" w:cs="Arial"/>
+          <w:rtl/>
+        </w:rPr>
+        <w:t>נירמול</w:t>
+      </w:r>
+      <w:proofErr w:type="spellEnd"/>
       <w:r>
         <w:rPr>
           <w:rFonts w:ascii="Arial" w:hAnsi="Arial" w:cs="Arial"/>
@@ -1929,35 +1954,17 @@
         </w:rPr>
         <w:t xml:space="preserve"> קבוצות יש להשתמש בפונקציה </w:t>
       </w:r>
-      <w:r>
-        <w:fldChar w:fldCharType="begin"/>
-      </w:r>
-      <w:r>
-        <w:instrText xml:space="preserve"> HYPERLINK "https://scikit-learn.org/stable/modules/generated/sklearn.model_selection.KFold.html" \l "sklearn.model_selection.KFold" \o "sklearn.model_selection" </w:instrText>
-      </w:r>
-      <w:r>
-        <w:fldChar w:fldCharType="separate"/>
-      </w:r>
-      <w:proofErr w:type="spellStart"/>
-      <w:r>
-        <w:rPr>
-          <w:rStyle w:val="Hyperlink"/>
-          <w:rFonts w:ascii="Arial" w:hAnsi="Arial" w:cs="Arial"/>
-          <w:color w:val="005493"/>
-          <w:lang w:val="en-IL"/>
-        </w:rPr>
-        <w:t>sklearn.model_selection.KFold</w:t>
-      </w:r>
-      <w:proofErr w:type="spellEnd"/>
-      <w:r>
-        <w:rPr>
-          <w:rStyle w:val="Hyperlink"/>
-          <w:rFonts w:ascii="Arial" w:hAnsi="Arial" w:cs="Arial"/>
-          <w:color w:val="005493"/>
-          <w:lang w:val="en-IL"/>
-        </w:rPr>
-        <w:fldChar w:fldCharType="end"/>
-      </w:r>
+      <w:hyperlink r:id="rId7" w:anchor="sklearn.model_selection.KFold" w:tooltip="sklearn.model_selection" w:history="1">
+        <w:r>
+          <w:rPr>
+            <w:rStyle w:val="Hyperlink"/>
+            <w:rFonts w:ascii="Arial" w:hAnsi="Arial" w:cs="Arial"/>
+            <w:color w:val="005493"/>
+            <w:lang/>
+          </w:rPr>
+          <w:t>sklearn.model_selection.KFold</w:t>
+        </w:r>
+      </w:hyperlink>
       <w:r>
         <w:rPr>
           <w:rFonts w:ascii="Arial" w:hAnsi="Arial" w:cs="Arial"/>
@@ -2008,20 +2015,18 @@
         </w:rPr>
         <w:t xml:space="preserve"> ו- </w:t>
       </w:r>
-      <w:proofErr w:type="spellStart"/>
-      <w:r>
-        <w:rPr>
-          <w:rFonts w:ascii="Arial" w:hAnsi="Arial" w:cs="Arial"/>
-          <w:lang w:val="en-IL"/>
+      <w:r>
+        <w:rPr>
+          <w:rFonts w:ascii="Arial" w:hAnsi="Arial" w:cs="Arial"/>
+          <w:lang/>
         </w:rPr>
         <w:t>random_state</w:t>
       </w:r>
-      <w:proofErr w:type="spellEnd"/>
-      <w:r>
-        <w:rPr>
-          <w:rFonts w:ascii="Arial" w:hAnsi="Arial" w:cs="Arial"/>
-          <w:rtl/>
-          <w:lang w:val="en-IL"/>
+      <w:r>
+        <w:rPr>
+          <w:rFonts w:ascii="Arial" w:hAnsi="Arial" w:cs="Arial"/>
+          <w:rtl/>
+          <w:lang/>
         </w:rPr>
         <w:t xml:space="preserve"> שווה למספר תעודת הזהות שלכם. (כל </w:t>
       </w:r>
@@ -2029,7 +2034,7 @@
         <w:rPr>
           <w:rFonts w:ascii="Arial" w:hAnsi="Arial" w:cs="Arial"/>
           <w:rtl/>
-          <w:lang w:val="en-IL"/>
+          <w:lang/>
         </w:rPr>
         <w:t>כיוונון פרמטרים בתרגיל</w:t>
       </w:r>
@@ -2037,7 +2042,7 @@
         <w:rPr>
           <w:rFonts w:ascii="Arial" w:hAnsi="Arial" w:cs="Arial"/>
           <w:rtl/>
-          <w:lang w:val="en-IL"/>
+          <w:lang/>
         </w:rPr>
         <w:t xml:space="preserve"> יעשה בצורה דומה).</w:t>
       </w:r>
@@ -2928,16 +2933,7 @@
           <w:rFonts w:ascii="Arial" w:eastAsiaTheme="minorEastAsia" w:hAnsi="Arial" w:cs="Arial"/>
           <w:rtl/>
         </w:rPr>
-        <w:t>כאשר הוא לומד על קבוצת האימו</w:t>
-      </w:r>
-      <w:bookmarkStart w:id="0" w:name="_GoBack"/>
-      <w:bookmarkEnd w:id="0"/>
-      <w:r>
-        <w:rPr>
-          <w:rFonts w:ascii="Arial" w:eastAsiaTheme="minorEastAsia" w:hAnsi="Arial" w:cs="Arial"/>
-          <w:rtl/>
-        </w:rPr>
-        <w:t>ן ונבחן על קבוצת המבחן. אם ביצעתם ניסויים לקביעת פרמטרים לאלגוריתם שלכם</w:t>
+        <w:t>כאשר הוא לומד על קבוצת האימון ונבחן על קבוצת המבחן. אם ביצעתם ניסויים לקביעת פרמטרים לאלגוריתם שלכם</w:t>
       </w:r>
       <w:r>
         <w:rPr>
@@ -5837,7 +5833,7 @@
 </file>
 
 <file path=word/numbering.xml><?xml version="1.0" encoding="utf-8"?>
-<w:numbering xmlns:wpc="http://schemas.microsoft.com/office/word/2010/wordprocessingCanvas" xmlns:cx="http://schemas.microsoft.com/office/drawing/2014/chartex" xmlns:cx1="http://schemas.microsoft.com/office/drawing/2015/9/8/chartex" xmlns:cx2="http://schemas.microsoft.com/office/drawing/2015/10/21/chartex" xmlns:cx3="http://schemas.microsoft.com/office/drawing/2016/5/9/chartex" xmlns:cx4="http://schemas.microsoft.com/office/drawing/2016/5/10/chartex" xmlns:cx5="http://schemas.microsoft.com/office/drawing/2016/5/11/chartex" xmlns:cx6="http://schemas.microsoft.com/office/drawing/2016/5/12/chartex" xmlns:cx7="http://schemas.microsoft.com/office/drawing/2016/5/13/chartex" xmlns:cx8="http://schemas.microsoft.com/office/drawing/2016/5/14/chartex" xmlns:mc="http://schemas.openxmlformats.org/markup-compatibility/2006" xmlns:aink="http://schemas.microsoft.com/office/drawing/2016/ink" xmlns:am3d="http://schemas.microsoft.com/office/drawing/2017/model3d" xmlns:o="urn:schemas-microsoft-com:office:office" xmlns:r="http://schemas.openxmlformats.org/officeDocument/2006/relationships" xmlns:m="http://schemas.openxmlformats.org/officeDocument/2006/math" xmlns:v="urn:schemas-microsoft-com:vml" xmlns:wp14="http://schemas.microsoft.com/office/word/2010/wordprocessingDrawing" xmlns:wp="http://schemas.openxmlformats.org/drawingml/2006/wordprocessingDrawing" xmlns:w10="urn:schemas-microsoft-com:office:word" xmlns:w="http://schemas.openxmlformats.org/wordprocessingml/2006/main" xmlns:w14="http://schemas.microsoft.com/office/word/2010/wordml" xmlns:w15="http://schemas.microsoft.com/office/word/2012/wordml" xmlns:w16cid="http://schemas.microsoft.com/office/word/2016/wordml/cid" xmlns:w16se="http://schemas.microsoft.com/office/word/2015/wordml/symex" xmlns:wpg="http://schemas.microsoft.com/office/word/2010/wordprocessingGroup" xmlns:wpi="http://schemas.microsoft.com/office/word/2010/wordprocessingInk" xmlns:wne="http://schemas.microsoft.com/office/word/2006/wordml" xmlns:wps="http://schemas.microsoft.com/office/word/2010/wordprocessingShape" mc:Ignorable="w14 w15 w16se w16cid wp14">
+<w:numbering xmlns:wpc="http://schemas.microsoft.com/office/word/2010/wordprocessingCanvas" xmlns:cx="http://schemas.microsoft.com/office/drawing/2014/chartex" xmlns:cx1="http://schemas.microsoft.com/office/drawing/2015/9/8/chartex" xmlns:cx2="http://schemas.microsoft.com/office/drawing/2015/10/21/chartex" xmlns:cx3="http://schemas.microsoft.com/office/drawing/2016/5/9/chartex" xmlns:cx4="http://schemas.microsoft.com/office/drawing/2016/5/10/chartex" xmlns:cx5="http://schemas.microsoft.com/office/drawing/2016/5/11/chartex" xmlns:cx6="http://schemas.microsoft.com/office/drawing/2016/5/12/chartex" xmlns:cx7="http://schemas.microsoft.com/office/drawing/2016/5/13/chartex" xmlns:cx8="http://schemas.microsoft.com/office/drawing/2016/5/14/chartex" xmlns:mc="http://schemas.openxmlformats.org/markup-compatibility/2006" xmlns:aink="http://schemas.microsoft.com/office/drawing/2016/ink" xmlns:am3d="http://schemas.microsoft.com/office/drawing/2017/model3d" xmlns:o="urn:schemas-microsoft-com:office:office" xmlns:r="http://schemas.openxmlformats.org/officeDocument/2006/relationships" xmlns:m="http://schemas.openxmlformats.org/officeDocument/2006/math" xmlns:v="urn:schemas-microsoft-com:vml" xmlns:wp14="http://schemas.microsoft.com/office/word/2010/wordprocessingDrawing" xmlns:wp="http://schemas.openxmlformats.org/drawingml/2006/wordprocessingDrawing" xmlns:w10="urn:schemas-microsoft-com:office:word" xmlns:w="http://schemas.openxmlformats.org/wordprocessingml/2006/main" xmlns:w14="http://schemas.microsoft.com/office/word/2010/wordml" xmlns:w15="http://schemas.microsoft.com/office/word/2012/wordml" xmlns:w16cex="http://schemas.microsoft.com/office/word/2018/wordml/cex" xmlns:w16cid="http://schemas.microsoft.com/office/word/2016/wordml/cid" xmlns:w16="http://schemas.microsoft.com/office/word/2018/wordml" xmlns:w16se="http://schemas.microsoft.com/office/word/2015/wordml/symex" xmlns:wpg="http://schemas.microsoft.com/office/word/2010/wordprocessingGroup" xmlns:wpi="http://schemas.microsoft.com/office/word/2010/wordprocessingInk" xmlns:wne="http://schemas.microsoft.com/office/word/2006/wordml" xmlns:wps="http://schemas.microsoft.com/office/word/2010/wordprocessingShape" mc:Ignorable="w14 w15 w16se w16cid w16 w16cex wp14">
   <w:abstractNum w:abstractNumId="0" w15:restartNumberingAfterBreak="0">
     <w:nsid w:val="00A85032"/>
     <w:multiLevelType w:val="hybridMultilevel"/>
@@ -8141,7 +8137,7 @@
 </file>
 
 <file path=word/styles.xml><?xml version="1.0" encoding="utf-8"?>
-<w:styles xmlns:mc="http://schemas.openxmlformats.org/markup-compatibility/2006" xmlns:r="http://schemas.openxmlformats.org/officeDocument/2006/relationships" xmlns:w="http://schemas.openxmlformats.org/wordprocessingml/2006/main" xmlns:w14="http://schemas.microsoft.com/office/word/2010/wordml" xmlns:w15="http://schemas.microsoft.com/office/word/2012/wordml" xmlns:w16cid="http://schemas.microsoft.com/office/word/2016/wordml/cid" xmlns:w16se="http://schemas.microsoft.com/office/word/2015/wordml/symex" mc:Ignorable="w14 w15 w16se w16cid">
+<w:styles xmlns:mc="http://schemas.openxmlformats.org/markup-compatibility/2006" xmlns:r="http://schemas.openxmlformats.org/officeDocument/2006/relationships" xmlns:w="http://schemas.openxmlformats.org/wordprocessingml/2006/main" xmlns:w14="http://schemas.microsoft.com/office/word/2010/wordml" xmlns:w15="http://schemas.microsoft.com/office/word/2012/wordml" xmlns:w16cex="http://schemas.microsoft.com/office/word/2018/wordml/cex" xmlns:w16cid="http://schemas.microsoft.com/office/word/2016/wordml/cid" xmlns:w16="http://schemas.microsoft.com/office/word/2018/wordml" xmlns:w16se="http://schemas.microsoft.com/office/word/2015/wordml/symex" mc:Ignorable="w14 w15 w16se w16cid w16 w16cex">
   <w:docDefaults>
     <w:rPrDefault>
       <w:rPr>
@@ -8157,7 +8153,7 @@
       </w:pPr>
     </w:pPrDefault>
   </w:docDefaults>
-  <w:latentStyles w:defLockedState="0" w:defUIPriority="99" w:defSemiHidden="0" w:defUnhideWhenUsed="0" w:defQFormat="0" w:count="375">
+  <w:latentStyles w:defLockedState="0" w:defUIPriority="99" w:defSemiHidden="0" w:defUnhideWhenUsed="0" w:defQFormat="0" w:count="376">
     <w:lsdException w:name="Normal" w:uiPriority="0" w:qFormat="1"/>
     <w:lsdException w:name="heading 1" w:uiPriority="9" w:qFormat="1"/>
     <w:lsdException w:name="heading 2" w:semiHidden="1" w:uiPriority="9" w:unhideWhenUsed="1" w:qFormat="1"/>
@@ -8263,7 +8259,6 @@
     <w:lsdException w:name="HTML Sample" w:semiHidden="1" w:unhideWhenUsed="1"/>
     <w:lsdException w:name="HTML Typewriter" w:semiHidden="1" w:unhideWhenUsed="1"/>
     <w:lsdException w:name="HTML Variable" w:semiHidden="1" w:unhideWhenUsed="1"/>
-    <w:lsdException w:name="Normal Table" w:semiHidden="1" w:unhideWhenUsed="1"/>
     <w:lsdException w:name="annotation subject" w:semiHidden="1" w:unhideWhenUsed="1"/>
     <w:lsdException w:name="No List" w:semiHidden="1" w:unhideWhenUsed="1"/>
     <w:lsdException w:name="Outline List 1" w:semiHidden="1" w:unhideWhenUsed="1"/>
@@ -8310,10 +8305,8 @@
     <w:lsdException w:name="Table Subtle 2" w:semiHidden="1" w:unhideWhenUsed="1"/>
     <w:lsdException w:name="Table Web 1" w:semiHidden="1" w:unhideWhenUsed="1"/>
     <w:lsdException w:name="Table Web 2" w:semiHidden="1" w:unhideWhenUsed="1"/>
-    <w:lsdException w:name="Table Web 3" w:semiHidden="1" w:unhideWhenUsed="1"/>
     <w:lsdException w:name="Balloon Text" w:semiHidden="1" w:unhideWhenUsed="1"/>
     <w:lsdException w:name="Table Grid" w:uiPriority="39"/>
-    <w:lsdException w:name="Table Theme" w:semiHidden="1" w:unhideWhenUsed="1"/>
     <w:lsdException w:name="Placeholder Text" w:semiHidden="1"/>
     <w:lsdException w:name="No Spacing" w:uiPriority="1" w:qFormat="1"/>
     <w:lsdException w:name="Light Shading" w:uiPriority="60"/>
@@ -8533,6 +8526,7 @@
     <w:lsdException w:name="Smart Hyperlink" w:semiHidden="1" w:unhideWhenUsed="1"/>
     <w:lsdException w:name="Hashtag" w:semiHidden="1" w:unhideWhenUsed="1"/>
     <w:lsdException w:name="Unresolved Mention" w:semiHidden="1" w:unhideWhenUsed="1"/>
+    <w:lsdException w:name="Smart Link" w:semiHidden="1" w:unhideWhenUsed="1"/>
   </w:latentStyles>
   <w:style w:type="paragraph" w:default="1" w:styleId="Normal">
     <w:name w:val="Normal"/>

</xml_diff>

<commit_message>
saved the improvemtn of fnn
</commit_message>
<xml_diff>
--- a/HW3.docx
+++ b/HW3.docx
@@ -485,33 +485,11 @@
         </w:rPr>
         <w:t>,</w:t>
       </w:r>
-      <w:proofErr w:type="spellStart"/>
-      <w:r>
-        <w:rPr>
-          <w:rFonts w:ascii="Arial" w:hAnsi="Arial" w:cs="Arial"/>
-        </w:rPr>
-        <w:t>sklearn</w:t>
-      </w:r>
-      <w:proofErr w:type="spellEnd"/>
-      <w:r>
-        <w:rPr>
-          <w:rFonts w:ascii="Arial" w:hAnsi="Arial" w:cs="Arial"/>
-        </w:rPr>
-        <w:t>, pandas ,</w:t>
-      </w:r>
-      <w:proofErr w:type="spellStart"/>
-      <w:r>
-        <w:rPr>
-          <w:rFonts w:ascii="Arial" w:hAnsi="Arial" w:cs="Arial"/>
-        </w:rPr>
-        <w:t>numpy</w:t>
-      </w:r>
-      <w:proofErr w:type="spellEnd"/>
-      <w:r>
-        <w:rPr>
-          <w:rFonts w:ascii="Arial" w:hAnsi="Arial" w:cs="Arial"/>
-        </w:rPr>
-        <w:t>, random, matplotlib</w:t>
+      <w:r>
+        <w:rPr>
+          <w:rFonts w:ascii="Arial" w:hAnsi="Arial" w:cs="Arial"/>
+        </w:rPr>
+        <w:t>sklearn, pandas ,numpy, random, matplotlib</w:t>
       </w:r>
       <w:r>
         <w:rPr>
@@ -519,21 +497,12 @@
         </w:rPr>
         <w:t xml:space="preserve">, </w:t>
       </w:r>
-      <w:proofErr w:type="spellStart"/>
       <w:r>
         <w:rPr>
           <w:rFonts w:ascii="Arial" w:hAnsi="Arial" w:cs="Arial"/>
           <w:highlight w:val="yellow"/>
         </w:rPr>
-        <w:t>argparse,abc,typing</w:t>
-      </w:r>
-      <w:proofErr w:type="spellEnd"/>
-      <w:r>
-        <w:rPr>
-          <w:rFonts w:ascii="Arial" w:hAnsi="Arial" w:cs="Arial"/>
-          <w:highlight w:val="yellow"/>
-        </w:rPr>
-        <w:t>, all the built in packages in python</w:t>
+        <w:t>argparse,abc,typing, all the built in packages in python</w:t>
       </w:r>
       <w:r>
         <w:rPr>
@@ -1451,17 +1420,8 @@
           <w:rFonts w:ascii="Arial" w:hAnsi="Arial" w:cs="Arial"/>
           <w:rtl/>
         </w:rPr>
-        <w:t xml:space="preserve">הפעלה של פונקציית </w:t>
-      </w:r>
-      <w:proofErr w:type="spellStart"/>
-      <w:r>
-        <w:rPr>
-          <w:rFonts w:ascii="Arial" w:hAnsi="Arial" w:cs="Arial"/>
-          <w:rtl/>
-        </w:rPr>
-        <w:t>נירמול</w:t>
-      </w:r>
-      <w:proofErr w:type="spellEnd"/>
+        <w:t>הפעלה של פונקציית נירמול</w:t>
+      </w:r>
       <w:r>
         <w:rPr>
           <w:rFonts w:ascii="Arial" w:hAnsi="Arial" w:cs="Arial"/>
@@ -1473,16 +1433,8 @@
         <w:rPr>
           <w:rFonts w:ascii="Arial" w:hAnsi="Arial" w:cs="Arial"/>
         </w:rPr>
-        <w:t xml:space="preserve"> </w:t>
-      </w:r>
-      <w:proofErr w:type="spellStart"/>
-      <w:r>
-        <w:rPr>
-          <w:rFonts w:ascii="Arial" w:hAnsi="Arial" w:cs="Arial"/>
-        </w:rPr>
-        <w:t>MinMax</w:t>
-      </w:r>
-      <w:proofErr w:type="spellEnd"/>
+        <w:t xml:space="preserve"> MinMax</w:t>
+      </w:r>
       <w:r>
         <w:rPr>
           <w:rFonts w:ascii="Arial" w:hAnsi="Arial" w:cs="Arial"/>
@@ -1610,7 +1562,6 @@
         </w:rPr>
         <w:t xml:space="preserve"> </w:t>
       </w:r>
-      <w:proofErr w:type="gramStart"/>
       <w:r>
         <w:rPr>
           <w:rFonts w:ascii="Arial" w:hAnsi="Arial" w:cs="Arial"/>
@@ -1624,16 +1575,7 @@
           <w:color w:val="70AD47" w:themeColor="accent6"/>
           <w:rtl/>
         </w:rPr>
-        <w:t>אורך</w:t>
-      </w:r>
-      <w:proofErr w:type="gramEnd"/>
-      <w:r>
-        <w:rPr>
-          <w:rFonts w:ascii="Arial" w:hAnsi="Arial" w:cs="Arial"/>
-          <w:color w:val="70AD47" w:themeColor="accent6"/>
-          <w:rtl/>
-        </w:rPr>
-        <w:t xml:space="preserve"> </w:t>
+        <w:t xml:space="preserve">אורך </w:t>
       </w:r>
       <w:r>
         <w:rPr>
@@ -1688,12 +1630,2374 @@
     </w:p>
     <w:p>
       <w:pPr>
-        <w:bidi/>
-        <w:rPr>
-          <w:rFonts w:ascii="Arial" w:hAnsi="Arial" w:cs="Arial"/>
-          <w:rtl/>
-        </w:rPr>
-      </w:pPr>
+        <w:pStyle w:val="ListParagraph"/>
+        <w:bidi/>
+        <w:ind w:left="360"/>
+        <w:rPr>
+          <w:rFonts w:ascii="Arial" w:hAnsi="Arial" w:cs="Arial" w:hint="cs"/>
+          <w:rtl/>
+        </w:rPr>
+      </w:pPr>
+    </w:p>
+    <w:p>
+      <w:pPr>
+        <w:pStyle w:val="ListParagraph"/>
+        <w:bidi/>
+        <w:ind w:left="360"/>
+        <w:rPr>
+          <w:rFonts w:ascii="Arial" w:eastAsiaTheme="minorEastAsia" w:hAnsi="Arial" w:cs="Arial"/>
+          <w:rtl/>
+        </w:rPr>
+      </w:pPr>
+      <w:r>
+        <w:rPr>
+          <w:rFonts w:ascii="Arial" w:hAnsi="Arial" w:cs="Arial" w:hint="cs"/>
+          <w:rtl/>
+        </w:rPr>
+        <w:t xml:space="preserve">הוכחה , </w:t>
+      </w:r>
+      <w:r>
+        <w:rPr>
+          <w:rFonts w:ascii="Arial" w:hAnsi="Arial" w:cs="Arial" w:hint="cs"/>
+          <w:rtl/>
+        </w:rPr>
+        <w:t>האינטואיצי</w:t>
+      </w:r>
+      <w:r>
+        <w:rPr>
+          <w:rFonts w:ascii="Arial" w:hAnsi="Arial" w:cs="Arial" w:hint="eastAsia"/>
+          <w:rtl/>
+        </w:rPr>
+        <w:t>ה</w:t>
+      </w:r>
+      <w:r>
+        <w:rPr>
+          <w:rFonts w:ascii="Arial" w:hAnsi="Arial" w:cs="Arial" w:hint="cs"/>
+          <w:rtl/>
+        </w:rPr>
+        <w:t xml:space="preserve"> לכך הוא ש </w:t>
+      </w:r>
+      <w:r>
+        <w:rPr>
+          <w:rFonts w:ascii="Arial" w:hAnsi="Arial" w:cs="Arial"/>
+          <w:lang w:bidi="ar-AE"/>
+        </w:rPr>
+        <w:t>id3</w:t>
+      </w:r>
+      <w:r>
+        <w:rPr>
+          <w:rFonts w:ascii="Arial" w:hAnsi="Arial" w:cs="Arial" w:hint="cs"/>
+          <w:rtl/>
+        </w:rPr>
+        <w:t xml:space="preserve"> מסתמך על פונקצית </w:t>
+      </w:r>
+      <w:r>
+        <w:rPr>
+          <w:rFonts w:ascii="Arial" w:hAnsi="Arial" w:cs="Arial"/>
+          <w:lang w:bidi="ar-AE"/>
+        </w:rPr>
+        <w:t>IG</w:t>
+      </w:r>
+      <w:r>
+        <w:rPr>
+          <w:rFonts w:ascii="Arial" w:hAnsi="Arial" w:cs="Arial" w:hint="cs"/>
+          <w:rtl/>
+        </w:rPr>
+        <w:t xml:space="preserve"> שהיא מחושבת עבור תכונה </w:t>
+      </w:r>
+      <w:r>
+        <w:rPr>
+          <w:rFonts w:ascii="Arial" w:hAnsi="Arial" w:cs="Arial" w:hint="cs"/>
+          <w:rtl/>
+        </w:rPr>
+        <w:t>ספציפית</w:t>
+      </w:r>
+      <w:r>
+        <w:rPr>
+          <w:rFonts w:ascii="Arial" w:hAnsi="Arial" w:cs="Arial" w:hint="cs"/>
+          <w:rtl/>
+        </w:rPr>
+        <w:t xml:space="preserve"> באופן לוקלי ללא שום קשר לשאר התכונות</w:t>
+      </w:r>
+      <w:r>
+        <w:rPr>
+          <w:rFonts w:ascii="Arial" w:eastAsiaTheme="minorEastAsia" w:hAnsi="Arial" w:cs="Arial" w:hint="cs"/>
+          <w:rtl/>
+        </w:rPr>
+        <w:t xml:space="preserve"> , נראה שאם תכונה זו </w:t>
+      </w:r>
+      <w:r>
+        <w:rPr>
+          <w:rFonts w:ascii="Arial" w:eastAsiaTheme="minorEastAsia" w:hAnsi="Arial" w:cs="Arial" w:hint="cs"/>
+          <w:rtl/>
+        </w:rPr>
+        <w:t>מנורמלת</w:t>
+      </w:r>
+      <w:r>
+        <w:rPr>
+          <w:rFonts w:ascii="Arial" w:eastAsiaTheme="minorEastAsia" w:hAnsi="Arial" w:cs="Arial" w:hint="cs"/>
+          <w:rtl/>
+        </w:rPr>
+        <w:t xml:space="preserve"> או לא , עדיין נקבל אותה חלוקה </w:t>
+      </w:r>
+      <w:r>
+        <w:rPr>
+          <w:rFonts w:ascii="Arial" w:eastAsiaTheme="minorEastAsia" w:hAnsi="Arial" w:cs="Arial" w:hint="cs"/>
+          <w:rtl/>
+        </w:rPr>
+        <w:t xml:space="preserve">של השורש שזה גורר שלשניהם יש אותו </w:t>
+      </w:r>
+      <w:r>
+        <w:rPr>
+          <w:rFonts w:ascii="Arial" w:eastAsiaTheme="minorEastAsia" w:hAnsi="Arial" w:cs="Arial" w:hint="cs"/>
+        </w:rPr>
+        <w:t>IG</w:t>
+      </w:r>
+      <w:r>
+        <w:rPr>
+          <w:rFonts w:ascii="Arial" w:eastAsiaTheme="minorEastAsia" w:hAnsi="Arial" w:cs="Arial" w:hint="cs"/>
+          <w:rtl/>
+        </w:rPr>
+        <w:t>.</w:t>
+      </w:r>
+    </w:p>
+    <w:p>
+      <w:pPr>
+        <w:pStyle w:val="ListParagraph"/>
+        <w:bidi/>
+        <w:ind w:left="360"/>
+        <w:rPr>
+          <w:rFonts w:ascii="Arial" w:eastAsiaTheme="minorEastAsia" w:hAnsi="Arial" w:cs="Arial"/>
+          <w:rtl/>
+        </w:rPr>
+      </w:pPr>
+    </w:p>
+    <w:p>
+      <w:pPr>
+        <w:pStyle w:val="ListParagraph"/>
+        <w:bidi/>
+        <w:ind w:left="360"/>
+        <w:rPr>
+          <w:rFonts w:ascii="Arial" w:eastAsiaTheme="minorEastAsia" w:hAnsi="Arial" w:cs="Arial"/>
+          <w:rtl/>
+        </w:rPr>
+      </w:pPr>
+      <w:r>
+        <w:rPr>
+          <w:rFonts w:ascii="Arial" w:eastAsiaTheme="minorEastAsia" w:hAnsi="Arial" w:cs="Arial" w:hint="cs"/>
+          <w:rtl/>
+        </w:rPr>
+        <w:t>באופן יותר פורמלי</w:t>
+      </w:r>
+      <w:r>
+        <w:rPr>
+          <w:rFonts w:ascii="Arial" w:eastAsiaTheme="minorEastAsia" w:hAnsi="Arial" w:cs="Arial" w:hint="cs"/>
+          <w:rtl/>
+        </w:rPr>
+        <w:t xml:space="preserve"> :</w:t>
+      </w:r>
+    </w:p>
+    <w:p>
+      <w:pPr>
+        <w:pStyle w:val="ListParagraph"/>
+        <w:bidi/>
+        <w:ind w:left="360"/>
+        <w:rPr>
+          <w:rFonts w:ascii="Arial" w:eastAsiaTheme="minorEastAsia" w:hAnsi="Arial" w:cs="Arial"/>
+          <w:rtl/>
+        </w:rPr>
+      </w:pPr>
+      <w:r>
+        <w:rPr>
+          <w:rFonts w:ascii="Arial" w:eastAsiaTheme="minorEastAsia" w:hAnsi="Arial" w:cs="Arial" w:hint="cs"/>
+          <w:rtl/>
+        </w:rPr>
+        <w:t xml:space="preserve">תהי תכונה </w:t>
+      </w:r>
+      <w:r>
+        <w:rPr>
+          <w:rFonts w:ascii="Arial" w:eastAsiaTheme="minorEastAsia" w:hAnsi="Arial" w:cs="Arial"/>
+          <w:lang w:bidi="ar-AE"/>
+        </w:rPr>
+        <w:t xml:space="preserve">f </w:t>
+      </w:r>
+      <w:r>
+        <w:rPr>
+          <w:rFonts w:ascii="Arial" w:eastAsiaTheme="minorEastAsia" w:hAnsi="Arial" w:cs="Arial" w:hint="cs"/>
+          <w:rtl/>
+        </w:rPr>
+        <w:t xml:space="preserve"> </w:t>
+      </w:r>
+      <w:r>
+        <w:rPr>
+          <w:rFonts w:ascii="Arial" w:eastAsiaTheme="minorEastAsia" w:hAnsi="Arial" w:cs="Arial" w:hint="cs"/>
+          <w:rtl/>
+        </w:rPr>
+        <w:t>רציפה כלשהיא</w:t>
+      </w:r>
+      <w:r>
+        <w:rPr>
+          <w:rFonts w:ascii="Arial" w:eastAsiaTheme="minorEastAsia" w:hAnsi="Arial" w:cs="Arial" w:hint="cs"/>
+          <w:rtl/>
+        </w:rPr>
+        <w:t>:</w:t>
+      </w:r>
+    </w:p>
+    <w:p>
+      <w:pPr>
+        <w:bidi/>
+        <w:ind w:left="360"/>
+        <w:rPr>
+          <w:rFonts w:ascii="Arial" w:hAnsi="Arial" w:cs="Arial"/>
+          <w:rtl/>
+        </w:rPr>
+      </w:pPr>
+      <w:r>
+        <w:rPr>
+          <w:rFonts w:ascii="Arial" w:hAnsi="Arial" w:cs="Arial" w:hint="cs"/>
+          <w:rtl/>
+        </w:rPr>
+        <w:t xml:space="preserve">נסמן </w:t>
+      </w:r>
+      <w:r>
+        <w:rPr>
+          <w:rFonts w:ascii="Arial" w:hAnsi="Arial" w:cs="Arial"/>
+          <w:lang w:bidi="ar-AE"/>
+        </w:rPr>
+        <w:t>max\min</w:t>
+      </w:r>
+      <w:r>
+        <w:rPr>
+          <w:rFonts w:ascii="Arial" w:hAnsi="Arial" w:cs="Arial" w:hint="cs"/>
+          <w:rtl/>
+        </w:rPr>
+        <w:t xml:space="preserve"> להיות את הערך הכי הגדול\קטן של התכונה בקבוצת האימון.</w:t>
+      </w:r>
+    </w:p>
+    <w:p>
+      <w:pPr>
+        <w:bidi/>
+        <w:ind w:left="360"/>
+        <w:rPr>
+          <w:rFonts w:ascii="Arial" w:hAnsi="Arial" w:cs="Arial"/>
+          <w:i/>
+          <w:rtl/>
+        </w:rPr>
+      </w:pPr>
+      <w:r>
+        <w:rPr>
+          <w:rFonts w:ascii="Arial" w:hAnsi="Arial" w:cs="Arial"/>
+          <w:rtl/>
+        </w:rPr>
+        <w:br/>
+      </w:r>
+      <w:r>
+        <w:rPr>
+          <w:rFonts w:ascii="Arial" w:hAnsi="Arial" w:cs="Arial" w:hint="cs"/>
+          <w:rtl/>
+        </w:rPr>
+        <w:t xml:space="preserve">ערכי התוכנה בקובצת האימון ממוינים הם : </w:t>
+      </w:r>
+      <m:oMath>
+        <m:sSub>
+          <m:sSubPr>
+            <m:ctrlPr>
+              <w:rPr>
+                <w:rFonts w:ascii="Cambria Math" w:hAnsi="Cambria Math" w:cs="Arial"/>
+                <w:i/>
+              </w:rPr>
+            </m:ctrlPr>
+          </m:sSubPr>
+          <m:e>
+            <m:r>
+              <w:rPr>
+                <w:rFonts w:ascii="Cambria Math" w:hAnsi="Cambria Math" w:cs="Arial"/>
+              </w:rPr>
+              <m:t>v</m:t>
+            </m:r>
+          </m:e>
+          <m:sub>
+            <m:r>
+              <w:rPr>
+                <w:rFonts w:ascii="Cambria Math" w:hAnsi="Cambria Math" w:cs="Arial"/>
+              </w:rPr>
+              <m:t>1</m:t>
+            </m:r>
+          </m:sub>
+        </m:sSub>
+        <m:r>
+          <w:rPr>
+            <w:rFonts w:ascii="Cambria Math" w:hAnsi="Cambria Math" w:cs="Arial"/>
+          </w:rPr>
+          <m:t>,</m:t>
+        </m:r>
+        <m:sSub>
+          <m:sSubPr>
+            <m:ctrlPr>
+              <w:rPr>
+                <w:rFonts w:ascii="Cambria Math" w:hAnsi="Cambria Math" w:cs="Arial"/>
+                <w:i/>
+              </w:rPr>
+            </m:ctrlPr>
+          </m:sSubPr>
+          <m:e>
+            <m:r>
+              <w:rPr>
+                <w:rFonts w:ascii="Cambria Math" w:hAnsi="Cambria Math" w:cs="Arial"/>
+              </w:rPr>
+              <m:t>v</m:t>
+            </m:r>
+          </m:e>
+          <m:sub>
+            <m:r>
+              <w:rPr>
+                <w:rFonts w:ascii="Cambria Math" w:hAnsi="Cambria Math" w:cs="Arial"/>
+              </w:rPr>
+              <m:t>2</m:t>
+            </m:r>
+          </m:sub>
+        </m:sSub>
+        <m:r>
+          <w:rPr>
+            <w:rFonts w:ascii="Cambria Math" w:hAnsi="Cambria Math" w:cs="Arial"/>
+          </w:rPr>
+          <m:t>,…..,</m:t>
+        </m:r>
+        <m:sSub>
+          <m:sSubPr>
+            <m:ctrlPr>
+              <w:rPr>
+                <w:rFonts w:ascii="Cambria Math" w:hAnsi="Cambria Math" w:cs="Arial"/>
+                <w:i/>
+              </w:rPr>
+            </m:ctrlPr>
+          </m:sSubPr>
+          <m:e>
+            <m:r>
+              <w:rPr>
+                <w:rFonts w:ascii="Cambria Math" w:hAnsi="Cambria Math" w:cs="Arial"/>
+              </w:rPr>
+              <m:t>v</m:t>
+            </m:r>
+          </m:e>
+          <m:sub>
+            <m:r>
+              <w:rPr>
+                <w:rFonts w:ascii="Cambria Math" w:hAnsi="Cambria Math" w:cs="Arial"/>
+              </w:rPr>
+              <m:t>k</m:t>
+            </m:r>
+          </m:sub>
+        </m:sSub>
+      </m:oMath>
+      <w:r>
+        <w:rPr>
+          <w:rFonts w:ascii="Arial" w:hAnsi="Arial" w:cs="Arial"/>
+          <w:i/>
+          <w:rtl/>
+        </w:rPr>
+        <w:br/>
+      </w:r>
+      <w:r>
+        <w:rPr>
+          <w:rFonts w:ascii="Arial" w:hAnsi="Arial" w:cs="Arial" w:hint="cs"/>
+          <w:i/>
+          <w:rtl/>
+        </w:rPr>
+        <w:t xml:space="preserve">ערכים אילו מנורמלים הם : </w:t>
+      </w:r>
+      <m:oMath>
+        <m:f>
+          <m:fPr>
+            <m:ctrlPr>
+              <w:rPr>
+                <w:rFonts w:ascii="Cambria Math" w:hAnsi="Cambria Math" w:cs="Arial"/>
+                <w:i/>
+              </w:rPr>
+            </m:ctrlPr>
+          </m:fPr>
+          <m:num>
+            <m:sSub>
+              <m:sSubPr>
+                <m:ctrlPr>
+                  <w:rPr>
+                    <w:rFonts w:ascii="Cambria Math" w:hAnsi="Cambria Math" w:cs="Arial"/>
+                    <w:i/>
+                  </w:rPr>
+                </m:ctrlPr>
+              </m:sSubPr>
+              <m:e>
+                <m:r>
+                  <w:rPr>
+                    <w:rFonts w:ascii="Cambria Math" w:hAnsi="Cambria Math" w:cs="Arial"/>
+                  </w:rPr>
+                  <m:t>v</m:t>
+                </m:r>
+              </m:e>
+              <m:sub>
+                <m:r>
+                  <w:rPr>
+                    <w:rFonts w:ascii="Cambria Math" w:hAnsi="Cambria Math" w:cs="Arial"/>
+                  </w:rPr>
+                  <m:t>1</m:t>
+                </m:r>
+              </m:sub>
+            </m:sSub>
+            <m:r>
+              <w:rPr>
+                <w:rFonts w:ascii="Cambria Math" w:hAnsi="Cambria Math" w:cs="Arial"/>
+              </w:rPr>
+              <m:t>-min</m:t>
+            </m:r>
+            <m:ctrlPr>
+              <w:rPr>
+                <w:rFonts w:ascii="Cambria Math" w:hAnsi="Cambria Math" w:cs="Arial"/>
+                <w:i/>
+                <w:rtl/>
+              </w:rPr>
+            </m:ctrlPr>
+          </m:num>
+          <m:den>
+            <m:func>
+              <m:funcPr>
+                <m:ctrlPr>
+                  <w:rPr>
+                    <w:rFonts w:ascii="Cambria Math" w:hAnsi="Cambria Math" w:cs="Arial"/>
+                    <w:i/>
+                    <w:lang w:bidi="ar-AE"/>
+                  </w:rPr>
+                </m:ctrlPr>
+              </m:funcPr>
+              <m:fName>
+                <m:r>
+                  <m:rPr>
+                    <m:sty m:val="p"/>
+                  </m:rPr>
+                  <w:rPr>
+                    <w:rFonts w:ascii="Cambria Math" w:hAnsi="Cambria Math" w:cs="Arial"/>
+                    <w:lang w:bidi="ar-AE"/>
+                  </w:rPr>
+                  <m:t>max</m:t>
+                </m:r>
+              </m:fName>
+              <m:e>
+                <m:r>
+                  <w:rPr>
+                    <w:rFonts w:ascii="Cambria Math" w:hAnsi="Cambria Math" w:cs="Arial"/>
+                    <w:lang w:bidi="ar-AE"/>
+                  </w:rPr>
+                  <m:t>- min</m:t>
+                </m:r>
+              </m:e>
+            </m:func>
+          </m:den>
+        </m:f>
+        <m:r>
+          <w:rPr>
+            <w:rFonts w:ascii="Cambria Math" w:hAnsi="Cambria Math" w:cs="Arial"/>
+          </w:rPr>
+          <m:t xml:space="preserve"> ,</m:t>
+        </m:r>
+        <m:f>
+          <m:fPr>
+            <m:ctrlPr>
+              <w:rPr>
+                <w:rFonts w:ascii="Cambria Math" w:hAnsi="Cambria Math" w:cs="Arial"/>
+                <w:i/>
+              </w:rPr>
+            </m:ctrlPr>
+          </m:fPr>
+          <m:num>
+            <m:sSub>
+              <m:sSubPr>
+                <m:ctrlPr>
+                  <w:rPr>
+                    <w:rFonts w:ascii="Cambria Math" w:hAnsi="Cambria Math" w:cs="Arial"/>
+                    <w:i/>
+                  </w:rPr>
+                </m:ctrlPr>
+              </m:sSubPr>
+              <m:e>
+                <m:r>
+                  <w:rPr>
+                    <w:rFonts w:ascii="Cambria Math" w:hAnsi="Cambria Math" w:cs="Arial"/>
+                  </w:rPr>
+                  <m:t>v</m:t>
+                </m:r>
+              </m:e>
+              <m:sub>
+                <m:r>
+                  <w:rPr>
+                    <w:rFonts w:ascii="Cambria Math" w:hAnsi="Cambria Math" w:cs="Arial"/>
+                  </w:rPr>
+                  <m:t>2</m:t>
+                </m:r>
+              </m:sub>
+            </m:sSub>
+            <m:r>
+              <w:rPr>
+                <w:rFonts w:ascii="Cambria Math" w:hAnsi="Cambria Math" w:cs="Arial"/>
+              </w:rPr>
+              <m:t>-min</m:t>
+            </m:r>
+          </m:num>
+          <m:den>
+            <m:r>
+              <w:rPr>
+                <w:rFonts w:ascii="Cambria Math" w:hAnsi="Cambria Math" w:cs="Arial"/>
+              </w:rPr>
+              <m:t>max-min</m:t>
+            </m:r>
+          </m:den>
+        </m:f>
+        <m:r>
+          <w:rPr>
+            <w:rFonts w:ascii="Cambria Math" w:hAnsi="Cambria Math" w:cs="Arial"/>
+          </w:rPr>
+          <m:t xml:space="preserve"> , …..  ,</m:t>
+        </m:r>
+        <m:f>
+          <m:fPr>
+            <m:ctrlPr>
+              <w:rPr>
+                <w:rFonts w:ascii="Cambria Math" w:hAnsi="Cambria Math" w:cs="Arial"/>
+                <w:i/>
+              </w:rPr>
+            </m:ctrlPr>
+          </m:fPr>
+          <m:num>
+            <m:sSub>
+              <m:sSubPr>
+                <m:ctrlPr>
+                  <w:rPr>
+                    <w:rFonts w:ascii="Cambria Math" w:hAnsi="Cambria Math" w:cs="Arial"/>
+                    <w:i/>
+                  </w:rPr>
+                </m:ctrlPr>
+              </m:sSubPr>
+              <m:e>
+                <m:r>
+                  <w:rPr>
+                    <w:rFonts w:ascii="Cambria Math" w:hAnsi="Cambria Math" w:cs="Arial"/>
+                  </w:rPr>
+                  <m:t>v</m:t>
+                </m:r>
+              </m:e>
+              <m:sub>
+                <m:r>
+                  <w:rPr>
+                    <w:rFonts w:ascii="Cambria Math" w:hAnsi="Cambria Math" w:cs="Arial"/>
+                  </w:rPr>
+                  <m:t>k</m:t>
+                </m:r>
+              </m:sub>
+            </m:sSub>
+            <m:r>
+              <w:rPr>
+                <w:rFonts w:ascii="Cambria Math" w:hAnsi="Cambria Math" w:cs="Arial"/>
+              </w:rPr>
+              <m:t>-min</m:t>
+            </m:r>
+          </m:num>
+          <m:den>
+            <m:func>
+              <m:funcPr>
+                <m:ctrlPr>
+                  <w:rPr>
+                    <w:rFonts w:ascii="Cambria Math" w:hAnsi="Cambria Math" w:cs="Arial"/>
+                    <w:i/>
+                  </w:rPr>
+                </m:ctrlPr>
+              </m:funcPr>
+              <m:fName>
+                <m:r>
+                  <m:rPr>
+                    <m:sty m:val="p"/>
+                  </m:rPr>
+                  <w:rPr>
+                    <w:rFonts w:ascii="Cambria Math" w:hAnsi="Cambria Math" w:cs="Arial"/>
+                  </w:rPr>
+                  <m:t>max</m:t>
+                </m:r>
+              </m:fName>
+              <m:e>
+                <m:r>
+                  <w:rPr>
+                    <w:rFonts w:ascii="Cambria Math" w:hAnsi="Cambria Math" w:cs="Arial"/>
+                  </w:rPr>
+                  <m:t>- min</m:t>
+                </m:r>
+              </m:e>
+            </m:func>
+          </m:den>
+        </m:f>
+      </m:oMath>
+    </w:p>
+    <w:p>
+      <w:pPr>
+        <w:bidi/>
+        <w:ind w:left="360"/>
+        <w:rPr>
+          <w:rFonts w:ascii="Arial" w:hAnsi="Arial" w:cs="Arial"/>
+          <w:i/>
+          <w:rtl/>
+        </w:rPr>
+      </w:pPr>
+      <w:r>
+        <w:rPr>
+          <w:rFonts w:ascii="Arial" w:hAnsi="Arial" w:cs="Arial" w:hint="cs"/>
+          <w:i/>
+          <w:rtl/>
+        </w:rPr>
+        <w:t xml:space="preserve">הספים </w:t>
+      </w:r>
+      <w:r>
+        <w:rPr>
+          <w:rFonts w:ascii="Arial" w:hAnsi="Arial" w:cs="Arial" w:hint="cs"/>
+          <w:i/>
+          <w:rtl/>
+        </w:rPr>
+        <w:t xml:space="preserve">עבור התכונה המקורים </w:t>
+      </w:r>
+      <w:r>
+        <w:rPr>
+          <w:rFonts w:ascii="Arial" w:hAnsi="Arial" w:cs="Arial" w:hint="cs"/>
+          <w:i/>
+          <w:rtl/>
+        </w:rPr>
+        <w:t xml:space="preserve">הם : </w:t>
+      </w:r>
+      <m:oMath>
+        <m:f>
+          <m:fPr>
+            <m:ctrlPr>
+              <w:rPr>
+                <w:rFonts w:ascii="Cambria Math" w:hAnsi="Cambria Math" w:cs="Arial"/>
+                <w:i/>
+              </w:rPr>
+            </m:ctrlPr>
+          </m:fPr>
+          <m:num>
+            <m:sSub>
+              <m:sSubPr>
+                <m:ctrlPr>
+                  <w:rPr>
+                    <w:rFonts w:ascii="Cambria Math" w:hAnsi="Cambria Math" w:cs="Arial"/>
+                    <w:i/>
+                  </w:rPr>
+                </m:ctrlPr>
+              </m:sSubPr>
+              <m:e>
+                <m:r>
+                  <w:rPr>
+                    <w:rFonts w:ascii="Cambria Math" w:hAnsi="Cambria Math" w:cs="Arial"/>
+                  </w:rPr>
+                  <m:t>v</m:t>
+                </m:r>
+              </m:e>
+              <m:sub>
+                <m:r>
+                  <w:rPr>
+                    <w:rFonts w:ascii="Cambria Math" w:hAnsi="Cambria Math" w:cs="Arial"/>
+                  </w:rPr>
+                  <m:t>1</m:t>
+                </m:r>
+              </m:sub>
+            </m:sSub>
+            <m:r>
+              <w:rPr>
+                <w:rFonts w:ascii="Cambria Math" w:hAnsi="Cambria Math" w:cs="Arial"/>
+              </w:rPr>
+              <m:t>+</m:t>
+            </m:r>
+            <m:sSub>
+              <m:sSubPr>
+                <m:ctrlPr>
+                  <w:rPr>
+                    <w:rFonts w:ascii="Cambria Math" w:hAnsi="Cambria Math" w:cs="Arial"/>
+                    <w:i/>
+                  </w:rPr>
+                </m:ctrlPr>
+              </m:sSubPr>
+              <m:e>
+                <m:r>
+                  <w:rPr>
+                    <w:rFonts w:ascii="Cambria Math" w:hAnsi="Cambria Math" w:cs="Arial"/>
+                  </w:rPr>
+                  <m:t>v</m:t>
+                </m:r>
+              </m:e>
+              <m:sub>
+                <m:r>
+                  <w:rPr>
+                    <w:rFonts w:ascii="Cambria Math" w:hAnsi="Cambria Math" w:cs="Arial"/>
+                  </w:rPr>
+                  <m:t xml:space="preserve">2 </m:t>
+                </m:r>
+              </m:sub>
+            </m:sSub>
+            <m:ctrlPr>
+              <w:rPr>
+                <w:rFonts w:ascii="Cambria Math" w:hAnsi="Cambria Math" w:cs="Arial"/>
+                <w:i/>
+                <w:rtl/>
+              </w:rPr>
+            </m:ctrlPr>
+          </m:num>
+          <m:den>
+            <m:r>
+              <w:rPr>
+                <w:rFonts w:ascii="Cambria Math" w:hAnsi="Cambria Math" w:cs="Arial"/>
+              </w:rPr>
+              <m:t>2</m:t>
+            </m:r>
+          </m:den>
+        </m:f>
+        <m:r>
+          <w:rPr>
+            <w:rFonts w:ascii="Cambria Math" w:hAnsi="Cambria Math" w:cs="Arial"/>
+          </w:rPr>
+          <m:t xml:space="preserve"> , …..  ,</m:t>
+        </m:r>
+        <m:f>
+          <m:fPr>
+            <m:ctrlPr>
+              <w:rPr>
+                <w:rFonts w:ascii="Cambria Math" w:hAnsi="Cambria Math" w:cs="Arial"/>
+                <w:i/>
+              </w:rPr>
+            </m:ctrlPr>
+          </m:fPr>
+          <m:num>
+            <m:sSub>
+              <m:sSubPr>
+                <m:ctrlPr>
+                  <w:rPr>
+                    <w:rFonts w:ascii="Cambria Math" w:hAnsi="Cambria Math" w:cs="Arial"/>
+                    <w:i/>
+                  </w:rPr>
+                </m:ctrlPr>
+              </m:sSubPr>
+              <m:e>
+                <m:r>
+                  <w:rPr>
+                    <w:rFonts w:ascii="Cambria Math" w:hAnsi="Cambria Math" w:cs="Arial"/>
+                  </w:rPr>
+                  <m:t>v</m:t>
+                </m:r>
+              </m:e>
+              <m:sub>
+                <m:r>
+                  <w:rPr>
+                    <w:rFonts w:ascii="Cambria Math" w:hAnsi="Cambria Math" w:cs="Arial"/>
+                  </w:rPr>
+                  <m:t>k-1</m:t>
+                </m:r>
+              </m:sub>
+            </m:sSub>
+            <m:r>
+              <w:rPr>
+                <w:rFonts w:ascii="Cambria Math" w:hAnsi="Cambria Math" w:cs="Arial"/>
+              </w:rPr>
+              <m:t>+</m:t>
+            </m:r>
+            <m:sSub>
+              <m:sSubPr>
+                <m:ctrlPr>
+                  <w:rPr>
+                    <w:rFonts w:ascii="Cambria Math" w:hAnsi="Cambria Math" w:cs="Arial"/>
+                    <w:i/>
+                  </w:rPr>
+                </m:ctrlPr>
+              </m:sSubPr>
+              <m:e>
+                <m:r>
+                  <w:rPr>
+                    <w:rFonts w:ascii="Cambria Math" w:hAnsi="Cambria Math" w:cs="Arial"/>
+                  </w:rPr>
+                  <m:t>v</m:t>
+                </m:r>
+              </m:e>
+              <m:sub>
+                <m:r>
+                  <w:rPr>
+                    <w:rFonts w:ascii="Cambria Math" w:hAnsi="Cambria Math" w:cs="Arial"/>
+                  </w:rPr>
+                  <m:t>k</m:t>
+                </m:r>
+              </m:sub>
+            </m:sSub>
+          </m:num>
+          <m:den>
+            <m:r>
+              <w:rPr>
+                <w:rFonts w:ascii="Cambria Math" w:hAnsi="Cambria Math" w:cs="Arial"/>
+              </w:rPr>
+              <m:t>2</m:t>
+            </m:r>
+          </m:den>
+        </m:f>
+      </m:oMath>
+      <w:r>
+        <w:rPr>
+          <w:rFonts w:ascii="Arial" w:hAnsi="Arial" w:cs="Arial" w:hint="cs"/>
+          <w:i/>
+          <w:rtl/>
+        </w:rPr>
+        <w:t xml:space="preserve"> , כאשר הסף הטוב ביותר מתקבל עבור </w:t>
+      </w:r>
+      <m:oMath>
+        <m:r>
+          <w:rPr>
+            <w:rFonts w:ascii="Cambria Math" w:hAnsi="Cambria Math" w:cs="Arial"/>
+          </w:rPr>
+          <m:t>j ϵ {1,…,k-1}</m:t>
+        </m:r>
+      </m:oMath>
+      <w:r>
+        <w:rPr>
+          <w:rFonts w:ascii="Arial" w:hAnsi="Arial" w:cs="Arial" w:hint="cs"/>
+          <w:i/>
+          <w:rtl/>
+        </w:rPr>
+        <w:t xml:space="preserve"> כלשהוא</w:t>
+      </w:r>
+      <w:r>
+        <w:rPr>
+          <w:rFonts w:ascii="Arial" w:hAnsi="Arial" w:cs="Arial" w:hint="cs"/>
+          <w:i/>
+          <w:rtl/>
+        </w:rPr>
+        <w:t xml:space="preserve"> (</w:t>
+      </w:r>
+      <m:oMath>
+        <m:r>
+          <w:rPr>
+            <w:rFonts w:ascii="Cambria Math" w:hAnsi="Cambria Math" w:cs="Arial"/>
+          </w:rPr>
+          <m:t>origian</m:t>
+        </m:r>
+        <m:sSub>
+          <m:sSubPr>
+            <m:ctrlPr>
+              <w:rPr>
+                <w:rFonts w:ascii="Cambria Math" w:hAnsi="Cambria Math" w:cs="Arial"/>
+                <w:i/>
+              </w:rPr>
+            </m:ctrlPr>
+          </m:sSubPr>
+          <m:e>
+            <m:r>
+              <w:rPr>
+                <w:rFonts w:ascii="Cambria Math" w:hAnsi="Cambria Math" w:cs="Arial"/>
+              </w:rPr>
+              <m:t>l</m:t>
+            </m:r>
+          </m:e>
+          <m:sub>
+            <m:r>
+              <w:rPr>
+                <w:rFonts w:ascii="Cambria Math" w:hAnsi="Cambria Math" w:cs="Arial"/>
+              </w:rPr>
+              <m:t>saf</m:t>
+            </m:r>
+          </m:sub>
+        </m:sSub>
+        <m:r>
+          <w:rPr>
+            <w:rFonts w:ascii="Cambria Math" w:hAnsi="Cambria Math" w:cs="Arial"/>
+          </w:rPr>
+          <m:t>=</m:t>
+        </m:r>
+        <m:f>
+          <m:fPr>
+            <m:ctrlPr>
+              <w:rPr>
+                <w:rFonts w:ascii="Cambria Math" w:hAnsi="Cambria Math" w:cs="Arial"/>
+                <w:i/>
+              </w:rPr>
+            </m:ctrlPr>
+          </m:fPr>
+          <m:num>
+            <m:sSub>
+              <m:sSubPr>
+                <m:ctrlPr>
+                  <w:rPr>
+                    <w:rFonts w:ascii="Cambria Math" w:hAnsi="Cambria Math" w:cs="Arial"/>
+                    <w:i/>
+                  </w:rPr>
+                </m:ctrlPr>
+              </m:sSubPr>
+              <m:e>
+                <m:r>
+                  <w:rPr>
+                    <w:rFonts w:ascii="Cambria Math" w:hAnsi="Cambria Math" w:cs="Arial"/>
+                  </w:rPr>
+                  <m:t>v</m:t>
+                </m:r>
+              </m:e>
+              <m:sub>
+                <m:r>
+                  <w:rPr>
+                    <w:rFonts w:ascii="Cambria Math" w:hAnsi="Cambria Math" w:cs="Arial"/>
+                  </w:rPr>
+                  <m:t>j</m:t>
+                </m:r>
+              </m:sub>
+            </m:sSub>
+            <m:r>
+              <w:rPr>
+                <w:rFonts w:ascii="Cambria Math" w:hAnsi="Cambria Math" w:cs="Arial"/>
+              </w:rPr>
+              <m:t>+</m:t>
+            </m:r>
+            <m:sSub>
+              <m:sSubPr>
+                <m:ctrlPr>
+                  <w:rPr>
+                    <w:rFonts w:ascii="Cambria Math" w:hAnsi="Cambria Math" w:cs="Arial"/>
+                    <w:i/>
+                  </w:rPr>
+                </m:ctrlPr>
+              </m:sSubPr>
+              <m:e>
+                <m:r>
+                  <w:rPr>
+                    <w:rFonts w:ascii="Cambria Math" w:hAnsi="Cambria Math" w:cs="Arial"/>
+                  </w:rPr>
+                  <m:t>v</m:t>
+                </m:r>
+              </m:e>
+              <m:sub>
+                <m:r>
+                  <w:rPr>
+                    <w:rFonts w:ascii="Cambria Math" w:hAnsi="Cambria Math" w:cs="Arial"/>
+                  </w:rPr>
+                  <m:t>j+1</m:t>
+                </m:r>
+              </m:sub>
+            </m:sSub>
+          </m:num>
+          <m:den>
+            <m:r>
+              <w:rPr>
+                <w:rFonts w:ascii="Cambria Math" w:hAnsi="Cambria Math" w:cs="Arial"/>
+              </w:rPr>
+              <m:t>2</m:t>
+            </m:r>
+          </m:den>
+        </m:f>
+      </m:oMath>
+      <w:r>
+        <w:rPr>
+          <w:rFonts w:ascii="Arial" w:hAnsi="Arial" w:cs="Arial" w:hint="cs"/>
+          <w:i/>
+          <w:rtl/>
+        </w:rPr>
+        <w:t>)</w:t>
+      </w:r>
+      <w:r>
+        <w:rPr>
+          <w:rFonts w:ascii="Arial" w:hAnsi="Arial" w:cs="Arial"/>
+          <w:i/>
+          <w:rtl/>
+        </w:rPr>
+        <w:br/>
+      </w:r>
+      <w:r>
+        <w:rPr>
+          <w:rFonts w:ascii="Arial" w:hAnsi="Arial" w:cs="Arial" w:hint="cs"/>
+          <w:i/>
+          <w:rtl/>
+        </w:rPr>
+        <w:t>הספים</w:t>
+      </w:r>
+      <w:r>
+        <w:rPr>
+          <w:rFonts w:ascii="Arial" w:hAnsi="Arial" w:cs="Arial" w:hint="cs"/>
+          <w:i/>
+          <w:rtl/>
+        </w:rPr>
+        <w:t xml:space="preserve"> עבור התכונה המנורמלת</w:t>
+      </w:r>
+      <w:r>
+        <w:rPr>
+          <w:rFonts w:ascii="Arial" w:hAnsi="Arial" w:cs="Arial" w:hint="cs"/>
+          <w:i/>
+          <w:rtl/>
+        </w:rPr>
+        <w:t xml:space="preserve"> הם : </w:t>
+      </w:r>
+      <m:oMath>
+        <m:f>
+          <m:fPr>
+            <m:ctrlPr>
+              <w:rPr>
+                <w:rFonts w:ascii="Cambria Math" w:hAnsi="Cambria Math" w:cs="Arial"/>
+                <w:i/>
+              </w:rPr>
+            </m:ctrlPr>
+          </m:fPr>
+          <m:num>
+            <m:sSub>
+              <m:sSubPr>
+                <m:ctrlPr>
+                  <w:rPr>
+                    <w:rFonts w:ascii="Cambria Math" w:hAnsi="Cambria Math" w:cs="Arial"/>
+                    <w:i/>
+                  </w:rPr>
+                </m:ctrlPr>
+              </m:sSubPr>
+              <m:e>
+                <m:r>
+                  <w:rPr>
+                    <w:rFonts w:ascii="Cambria Math" w:hAnsi="Cambria Math" w:cs="Arial"/>
+                  </w:rPr>
+                  <m:t>v</m:t>
+                </m:r>
+              </m:e>
+              <m:sub>
+                <m:r>
+                  <w:rPr>
+                    <w:rFonts w:ascii="Cambria Math" w:hAnsi="Cambria Math" w:cs="Arial"/>
+                  </w:rPr>
+                  <m:t>1</m:t>
+                </m:r>
+              </m:sub>
+            </m:sSub>
+            <m:r>
+              <w:rPr>
+                <w:rFonts w:ascii="Cambria Math" w:hAnsi="Cambria Math" w:cs="Arial"/>
+              </w:rPr>
+              <m:t>-</m:t>
+            </m:r>
+            <m:func>
+              <m:funcPr>
+                <m:ctrlPr>
+                  <w:rPr>
+                    <w:rFonts w:ascii="Cambria Math" w:hAnsi="Cambria Math" w:cs="Arial"/>
+                    <w:i/>
+                  </w:rPr>
+                </m:ctrlPr>
+              </m:funcPr>
+              <m:fName>
+                <m:r>
+                  <m:rPr>
+                    <m:sty m:val="p"/>
+                  </m:rPr>
+                  <w:rPr>
+                    <w:rFonts w:ascii="Cambria Math" w:hAnsi="Cambria Math" w:cs="Arial"/>
+                  </w:rPr>
+                  <m:t>min</m:t>
+                </m:r>
+              </m:fName>
+              <m:e>
+                <m:r>
+                  <w:rPr>
+                    <w:rFonts w:ascii="Cambria Math" w:hAnsi="Cambria Math" w:cs="Arial"/>
+                  </w:rPr>
+                  <m:t xml:space="preserve"> </m:t>
+                </m:r>
+              </m:e>
+            </m:func>
+            <m:r>
+              <w:rPr>
+                <w:rFonts w:ascii="Cambria Math" w:hAnsi="Cambria Math" w:cs="Arial"/>
+              </w:rPr>
+              <m:t xml:space="preserve">+ </m:t>
+            </m:r>
+            <m:sSub>
+              <m:sSubPr>
+                <m:ctrlPr>
+                  <w:rPr>
+                    <w:rFonts w:ascii="Cambria Math" w:hAnsi="Cambria Math" w:cs="Arial"/>
+                    <w:i/>
+                  </w:rPr>
+                </m:ctrlPr>
+              </m:sSubPr>
+              <m:e>
+                <m:r>
+                  <w:rPr>
+                    <w:rFonts w:ascii="Cambria Math" w:hAnsi="Cambria Math" w:cs="Arial"/>
+                  </w:rPr>
+                  <m:t>v</m:t>
+                </m:r>
+              </m:e>
+              <m:sub>
+                <m:r>
+                  <w:rPr>
+                    <w:rFonts w:ascii="Cambria Math" w:hAnsi="Cambria Math" w:cs="Arial"/>
+                  </w:rPr>
+                  <m:t>2</m:t>
+                </m:r>
+              </m:sub>
+            </m:sSub>
+            <m:r>
+              <w:rPr>
+                <w:rFonts w:ascii="Cambria Math" w:hAnsi="Cambria Math" w:cs="Arial"/>
+              </w:rPr>
+              <m:t>-min</m:t>
+            </m:r>
+            <m:ctrlPr>
+              <w:rPr>
+                <w:rFonts w:ascii="Cambria Math" w:hAnsi="Cambria Math" w:cs="Arial"/>
+                <w:i/>
+                <w:rtl/>
+              </w:rPr>
+            </m:ctrlPr>
+          </m:num>
+          <m:den>
+            <m:r>
+              <w:rPr>
+                <w:rFonts w:ascii="Cambria Math" w:hAnsi="Cambria Math" w:cs="Arial"/>
+              </w:rPr>
+              <m:t>(</m:t>
+            </m:r>
+            <m:func>
+              <m:funcPr>
+                <m:ctrlPr>
+                  <w:rPr>
+                    <w:rFonts w:ascii="Cambria Math" w:hAnsi="Cambria Math" w:cs="Arial"/>
+                    <w:i/>
+                  </w:rPr>
+                </m:ctrlPr>
+              </m:funcPr>
+              <m:fName>
+                <m:r>
+                  <m:rPr>
+                    <m:sty m:val="p"/>
+                  </m:rPr>
+                  <w:rPr>
+                    <w:rFonts w:ascii="Cambria Math" w:hAnsi="Cambria Math" w:cs="Arial"/>
+                  </w:rPr>
+                  <m:t>max</m:t>
+                </m:r>
+              </m:fName>
+              <m:e>
+                <m:r>
+                  <w:rPr>
+                    <w:rFonts w:ascii="Cambria Math" w:hAnsi="Cambria Math" w:cs="Arial"/>
+                  </w:rPr>
+                  <m:t xml:space="preserve">- </m:t>
+                </m:r>
+                <m:r>
+                  <m:rPr>
+                    <m:sty m:val="p"/>
+                  </m:rPr>
+                  <w:rPr>
+                    <w:rFonts w:ascii="Cambria Math" w:hAnsi="Cambria Math" w:cs="Arial"/>
+                  </w:rPr>
+                  <m:t>min⁡</m:t>
+                </m:r>
+                <m:r>
+                  <w:rPr>
+                    <w:rFonts w:ascii="Cambria Math" w:hAnsi="Cambria Math" w:cs="Arial"/>
+                  </w:rPr>
+                  <m:t>)</m:t>
+                </m:r>
+              </m:e>
+            </m:func>
+          </m:den>
+        </m:f>
+        <m:r>
+          <w:rPr>
+            <w:rFonts w:ascii="Cambria Math" w:hAnsi="Cambria Math" w:cs="Arial"/>
+          </w:rPr>
+          <m:t xml:space="preserve"> , …..  ,</m:t>
+        </m:r>
+        <m:f>
+          <m:fPr>
+            <m:ctrlPr>
+              <w:rPr>
+                <w:rFonts w:ascii="Cambria Math" w:hAnsi="Cambria Math" w:cs="Arial"/>
+                <w:i/>
+              </w:rPr>
+            </m:ctrlPr>
+          </m:fPr>
+          <m:num>
+            <m:sSub>
+              <m:sSubPr>
+                <m:ctrlPr>
+                  <w:rPr>
+                    <w:rFonts w:ascii="Cambria Math" w:hAnsi="Cambria Math" w:cs="Arial"/>
+                    <w:i/>
+                  </w:rPr>
+                </m:ctrlPr>
+              </m:sSubPr>
+              <m:e>
+                <m:r>
+                  <w:rPr>
+                    <w:rFonts w:ascii="Cambria Math" w:hAnsi="Cambria Math" w:cs="Arial"/>
+                  </w:rPr>
+                  <m:t>v</m:t>
+                </m:r>
+              </m:e>
+              <m:sub>
+                <m:r>
+                  <w:rPr>
+                    <w:rFonts w:ascii="Cambria Math" w:hAnsi="Cambria Math" w:cs="Arial"/>
+                  </w:rPr>
+                  <m:t>k</m:t>
+                </m:r>
+              </m:sub>
+            </m:sSub>
+            <m:r>
+              <w:rPr>
+                <w:rFonts w:ascii="Cambria Math" w:hAnsi="Cambria Math" w:cs="Arial"/>
+              </w:rPr>
+              <m:t>-</m:t>
+            </m:r>
+            <m:func>
+              <m:funcPr>
+                <m:ctrlPr>
+                  <w:rPr>
+                    <w:rFonts w:ascii="Cambria Math" w:hAnsi="Cambria Math" w:cs="Arial"/>
+                    <w:i/>
+                  </w:rPr>
+                </m:ctrlPr>
+              </m:funcPr>
+              <m:fName>
+                <m:r>
+                  <m:rPr>
+                    <m:sty m:val="p"/>
+                  </m:rPr>
+                  <w:rPr>
+                    <w:rFonts w:ascii="Cambria Math" w:hAnsi="Cambria Math" w:cs="Arial"/>
+                  </w:rPr>
+                  <m:t>min</m:t>
+                </m:r>
+              </m:fName>
+              <m:e>
+                <m:r>
+                  <w:rPr>
+                    <w:rFonts w:ascii="Cambria Math" w:hAnsi="Cambria Math" w:cs="Arial"/>
+                  </w:rPr>
+                  <m:t xml:space="preserve"> </m:t>
+                </m:r>
+              </m:e>
+            </m:func>
+            <m:r>
+              <w:rPr>
+                <w:rFonts w:ascii="Cambria Math" w:hAnsi="Cambria Math" w:cs="Arial"/>
+              </w:rPr>
+              <m:t xml:space="preserve">+ </m:t>
+            </m:r>
+            <m:sSub>
+              <m:sSubPr>
+                <m:ctrlPr>
+                  <w:rPr>
+                    <w:rFonts w:ascii="Cambria Math" w:hAnsi="Cambria Math" w:cs="Arial"/>
+                    <w:i/>
+                  </w:rPr>
+                </m:ctrlPr>
+              </m:sSubPr>
+              <m:e>
+                <m:r>
+                  <w:rPr>
+                    <w:rFonts w:ascii="Cambria Math" w:hAnsi="Cambria Math" w:cs="Arial"/>
+                  </w:rPr>
+                  <m:t>v</m:t>
+                </m:r>
+              </m:e>
+              <m:sub>
+                <m:r>
+                  <w:rPr>
+                    <w:rFonts w:ascii="Cambria Math" w:hAnsi="Cambria Math" w:cs="Arial"/>
+                  </w:rPr>
+                  <m:t>k+1</m:t>
+                </m:r>
+              </m:sub>
+            </m:sSub>
+            <m:r>
+              <w:rPr>
+                <w:rFonts w:ascii="Cambria Math" w:hAnsi="Cambria Math" w:cs="Arial"/>
+              </w:rPr>
+              <m:t>-min</m:t>
+            </m:r>
+            <m:ctrlPr>
+              <w:rPr>
+                <w:rFonts w:ascii="Cambria Math" w:hAnsi="Cambria Math" w:cs="Arial"/>
+                <w:i/>
+                <w:rtl/>
+              </w:rPr>
+            </m:ctrlPr>
+          </m:num>
+          <m:den>
+            <m:r>
+              <w:rPr>
+                <w:rFonts w:ascii="Cambria Math" w:hAnsi="Cambria Math" w:cs="Arial"/>
+              </w:rPr>
+              <m:t>(</m:t>
+            </m:r>
+            <m:func>
+              <m:funcPr>
+                <m:ctrlPr>
+                  <w:rPr>
+                    <w:rFonts w:ascii="Cambria Math" w:hAnsi="Cambria Math" w:cs="Arial"/>
+                    <w:i/>
+                  </w:rPr>
+                </m:ctrlPr>
+              </m:funcPr>
+              <m:fName>
+                <m:r>
+                  <m:rPr>
+                    <m:sty m:val="p"/>
+                  </m:rPr>
+                  <w:rPr>
+                    <w:rFonts w:ascii="Cambria Math" w:hAnsi="Cambria Math" w:cs="Arial"/>
+                  </w:rPr>
+                  <m:t>max</m:t>
+                </m:r>
+              </m:fName>
+              <m:e>
+                <m:r>
+                  <w:rPr>
+                    <w:rFonts w:ascii="Cambria Math" w:hAnsi="Cambria Math" w:cs="Arial"/>
+                  </w:rPr>
+                  <m:t xml:space="preserve">- </m:t>
+                </m:r>
+                <m:r>
+                  <m:rPr>
+                    <m:sty m:val="p"/>
+                  </m:rPr>
+                  <w:rPr>
+                    <w:rFonts w:ascii="Cambria Math" w:hAnsi="Cambria Math" w:cs="Arial"/>
+                  </w:rPr>
+                  <m:t>min⁡</m:t>
+                </m:r>
+                <m:r>
+                  <w:rPr>
+                    <w:rFonts w:ascii="Cambria Math" w:hAnsi="Cambria Math" w:cs="Arial"/>
+                  </w:rPr>
+                  <m:t>)</m:t>
+                </m:r>
+              </m:e>
+            </m:func>
+          </m:den>
+        </m:f>
+      </m:oMath>
+    </w:p>
+    <w:p>
+      <w:pPr>
+        <w:bidi/>
+        <w:ind w:firstLine="360"/>
+        <w:rPr>
+          <w:rFonts w:ascii="Arial" w:hAnsi="Arial" w:cs="Arial"/>
+          <w:i/>
+          <w:rtl/>
+        </w:rPr>
+      </w:pPr>
+      <w:r>
+        <w:rPr>
+          <w:rFonts w:ascii="Arial" w:hAnsi="Arial" w:cs="Arial" w:hint="cs"/>
+          <w:i/>
+          <w:rtl/>
+        </w:rPr>
+        <w:t xml:space="preserve">נראה כי גם הסף הטוב ביותר מתקבל עבור אותו </w:t>
+      </w:r>
+      <w:r>
+        <w:rPr>
+          <w:rFonts w:ascii="Arial" w:hAnsi="Arial" w:cs="Arial"/>
+          <w:i/>
+          <w:lang w:bidi="ar-AE"/>
+        </w:rPr>
+        <w:t>j</w:t>
+      </w:r>
+      <w:r>
+        <w:rPr>
+          <w:rFonts w:ascii="Arial" w:hAnsi="Arial" w:cs="Arial" w:hint="cs"/>
+          <w:i/>
+          <w:rtl/>
+          <w:lang w:bidi="ar-AE"/>
+        </w:rPr>
+        <w:t xml:space="preserve"> </w:t>
+      </w:r>
+      <w:r>
+        <w:rPr>
+          <w:rFonts w:ascii="Arial" w:hAnsi="Arial" w:cs="Arial" w:hint="cs"/>
+          <w:i/>
+          <w:rtl/>
+        </w:rPr>
+        <w:t xml:space="preserve"> , כלומר:</w:t>
+      </w:r>
+    </w:p>
+    <w:p>
+      <w:pPr>
+        <w:bidi/>
+        <w:rPr>
+          <w:rFonts w:ascii="Arial" w:hAnsi="Arial" w:cs="Arial" w:hint="cs"/>
+          <w:i/>
+          <w:rtl/>
+        </w:rPr>
+      </w:pPr>
+      <m:oMathPara>
+        <m:oMath>
+          <m:r>
+            <w:rPr>
+              <w:rFonts w:ascii="Cambria Math" w:hAnsi="Cambria Math" w:cs="Arial"/>
+            </w:rPr>
+            <m:t>normalize</m:t>
+          </m:r>
+          <m:sSub>
+            <m:sSubPr>
+              <m:ctrlPr>
+                <w:rPr>
+                  <w:rFonts w:ascii="Cambria Math" w:hAnsi="Cambria Math" w:cs="Arial"/>
+                  <w:i/>
+                </w:rPr>
+              </m:ctrlPr>
+            </m:sSubPr>
+            <m:e>
+              <m:r>
+                <w:rPr>
+                  <w:rFonts w:ascii="Cambria Math" w:hAnsi="Cambria Math" w:cs="Arial"/>
+                </w:rPr>
+                <m:t>d</m:t>
+              </m:r>
+            </m:e>
+            <m:sub>
+              <m:r>
+                <w:rPr>
+                  <w:rFonts w:ascii="Cambria Math" w:hAnsi="Cambria Math" w:cs="Arial"/>
+                </w:rPr>
+                <m:t>saf</m:t>
+              </m:r>
+            </m:sub>
+          </m:sSub>
+          <m:r>
+            <w:rPr>
+              <w:rFonts w:ascii="Cambria Math" w:hAnsi="Cambria Math" w:cs="Arial"/>
+            </w:rPr>
+            <m:t xml:space="preserve">= </m:t>
+          </m:r>
+          <m:f>
+            <m:fPr>
+              <m:ctrlPr>
+                <w:rPr>
+                  <w:rFonts w:ascii="Cambria Math" w:hAnsi="Cambria Math" w:cs="Arial"/>
+                  <w:i/>
+                </w:rPr>
+              </m:ctrlPr>
+            </m:fPr>
+            <m:num>
+              <m:sSub>
+                <m:sSubPr>
+                  <m:ctrlPr>
+                    <w:rPr>
+                      <w:rFonts w:ascii="Cambria Math" w:hAnsi="Cambria Math" w:cs="Arial"/>
+                      <w:i/>
+                    </w:rPr>
+                  </m:ctrlPr>
+                </m:sSubPr>
+                <m:e>
+                  <m:r>
+                    <w:rPr>
+                      <w:rFonts w:ascii="Cambria Math" w:hAnsi="Cambria Math" w:cs="Arial"/>
+                    </w:rPr>
+                    <m:t>v</m:t>
+                  </m:r>
+                </m:e>
+                <m:sub>
+                  <m:r>
+                    <w:rPr>
+                      <w:rFonts w:ascii="Cambria Math" w:hAnsi="Cambria Math" w:cs="Arial"/>
+                    </w:rPr>
+                    <m:t>j</m:t>
+                  </m:r>
+                </m:sub>
+              </m:sSub>
+              <m:r>
+                <w:rPr>
+                  <w:rFonts w:ascii="Cambria Math" w:hAnsi="Cambria Math" w:cs="Arial"/>
+                </w:rPr>
+                <m:t>-</m:t>
+              </m:r>
+              <m:func>
+                <m:funcPr>
+                  <m:ctrlPr>
+                    <w:rPr>
+                      <w:rFonts w:ascii="Cambria Math" w:hAnsi="Cambria Math" w:cs="Arial"/>
+                      <w:i/>
+                    </w:rPr>
+                  </m:ctrlPr>
+                </m:funcPr>
+                <m:fName>
+                  <m:r>
+                    <m:rPr>
+                      <m:sty m:val="p"/>
+                    </m:rPr>
+                    <w:rPr>
+                      <w:rFonts w:ascii="Cambria Math" w:hAnsi="Cambria Math" w:cs="Arial"/>
+                    </w:rPr>
+                    <m:t>min</m:t>
+                  </m:r>
+                </m:fName>
+                <m:e>
+                  <m:r>
+                    <w:rPr>
+                      <w:rFonts w:ascii="Cambria Math" w:hAnsi="Cambria Math" w:cs="Arial"/>
+                    </w:rPr>
+                    <m:t xml:space="preserve"> </m:t>
+                  </m:r>
+                </m:e>
+              </m:func>
+              <m:r>
+                <w:rPr>
+                  <w:rFonts w:ascii="Cambria Math" w:hAnsi="Cambria Math" w:cs="Arial"/>
+                </w:rPr>
+                <m:t xml:space="preserve">+ </m:t>
+              </m:r>
+              <m:sSub>
+                <m:sSubPr>
+                  <m:ctrlPr>
+                    <w:rPr>
+                      <w:rFonts w:ascii="Cambria Math" w:hAnsi="Cambria Math" w:cs="Arial"/>
+                      <w:i/>
+                    </w:rPr>
+                  </m:ctrlPr>
+                </m:sSubPr>
+                <m:e>
+                  <m:r>
+                    <w:rPr>
+                      <w:rFonts w:ascii="Cambria Math" w:hAnsi="Cambria Math" w:cs="Arial"/>
+                    </w:rPr>
+                    <m:t>v</m:t>
+                  </m:r>
+                </m:e>
+                <m:sub>
+                  <m:r>
+                    <w:rPr>
+                      <w:rFonts w:ascii="Cambria Math" w:hAnsi="Cambria Math" w:cs="Arial"/>
+                    </w:rPr>
+                    <m:t>j+1</m:t>
+                  </m:r>
+                </m:sub>
+              </m:sSub>
+              <m:r>
+                <w:rPr>
+                  <w:rFonts w:ascii="Cambria Math" w:hAnsi="Cambria Math" w:cs="Arial"/>
+                </w:rPr>
+                <m:t>-min</m:t>
+              </m:r>
+              <m:ctrlPr>
+                <w:rPr>
+                  <w:rFonts w:ascii="Cambria Math" w:hAnsi="Cambria Math" w:cs="Arial"/>
+                  <w:i/>
+                  <w:rtl/>
+                </w:rPr>
+              </m:ctrlPr>
+            </m:num>
+            <m:den>
+              <m:r>
+                <w:rPr>
+                  <w:rFonts w:ascii="Cambria Math" w:hAnsi="Cambria Math" w:cs="Arial"/>
+                </w:rPr>
+                <m:t>2</m:t>
+              </m:r>
+              <m:r>
+                <w:rPr>
+                  <w:rFonts w:ascii="Cambria Math" w:hAnsi="Cambria Math" w:cs="Arial"/>
+                </w:rPr>
+                <m:t>(</m:t>
+              </m:r>
+              <m:func>
+                <m:funcPr>
+                  <m:ctrlPr>
+                    <w:rPr>
+                      <w:rFonts w:ascii="Cambria Math" w:hAnsi="Cambria Math" w:cs="Arial"/>
+                      <w:i/>
+                    </w:rPr>
+                  </m:ctrlPr>
+                </m:funcPr>
+                <m:fName>
+                  <m:r>
+                    <m:rPr>
+                      <m:sty m:val="p"/>
+                    </m:rPr>
+                    <w:rPr>
+                      <w:rFonts w:ascii="Cambria Math" w:hAnsi="Cambria Math" w:cs="Arial"/>
+                    </w:rPr>
+                    <m:t>max</m:t>
+                  </m:r>
+                </m:fName>
+                <m:e>
+                  <m:r>
+                    <w:rPr>
+                      <w:rFonts w:ascii="Cambria Math" w:hAnsi="Cambria Math" w:cs="Arial"/>
+                    </w:rPr>
+                    <m:t xml:space="preserve">- </m:t>
+                  </m:r>
+                  <m:r>
+                    <m:rPr>
+                      <m:sty m:val="p"/>
+                    </m:rPr>
+                    <w:rPr>
+                      <w:rFonts w:ascii="Cambria Math" w:hAnsi="Cambria Math" w:cs="Arial"/>
+                    </w:rPr>
+                    <m:t>min⁡</m:t>
+                  </m:r>
+                  <m:r>
+                    <w:rPr>
+                      <w:rFonts w:ascii="Cambria Math" w:hAnsi="Cambria Math" w:cs="Arial"/>
+                    </w:rPr>
+                    <m:t>)</m:t>
+                  </m:r>
+                </m:e>
+              </m:func>
+            </m:den>
+          </m:f>
+          <m:r>
+            <w:rPr>
+              <w:rFonts w:ascii="Cambria Math" w:hAnsi="Cambria Math" w:cs="Arial"/>
+            </w:rPr>
+            <m:t>=</m:t>
+          </m:r>
+          <m:f>
+            <m:fPr>
+              <m:ctrlPr>
+                <w:rPr>
+                  <w:rFonts w:ascii="Cambria Math" w:hAnsi="Cambria Math" w:cs="Arial"/>
+                  <w:i/>
+                </w:rPr>
+              </m:ctrlPr>
+            </m:fPr>
+            <m:num>
+              <m:sSub>
+                <m:sSubPr>
+                  <m:ctrlPr>
+                    <w:rPr>
+                      <w:rFonts w:ascii="Cambria Math" w:hAnsi="Cambria Math" w:cs="Arial"/>
+                      <w:i/>
+                    </w:rPr>
+                  </m:ctrlPr>
+                </m:sSubPr>
+                <m:e>
+                  <m:r>
+                    <w:rPr>
+                      <w:rFonts w:ascii="Cambria Math" w:hAnsi="Cambria Math" w:cs="Arial"/>
+                    </w:rPr>
+                    <m:t>v</m:t>
+                  </m:r>
+                </m:e>
+                <m:sub>
+                  <m:r>
+                    <w:rPr>
+                      <w:rFonts w:ascii="Cambria Math" w:hAnsi="Cambria Math" w:cs="Arial"/>
+                    </w:rPr>
+                    <m:t>j</m:t>
+                  </m:r>
+                </m:sub>
+              </m:sSub>
+              <m:r>
+                <w:rPr>
+                  <w:rFonts w:ascii="Cambria Math" w:hAnsi="Cambria Math" w:cs="Arial"/>
+                </w:rPr>
+                <m:t>+</m:t>
+              </m:r>
+              <m:sSub>
+                <m:sSubPr>
+                  <m:ctrlPr>
+                    <w:rPr>
+                      <w:rFonts w:ascii="Cambria Math" w:hAnsi="Cambria Math" w:cs="Arial"/>
+                      <w:i/>
+                    </w:rPr>
+                  </m:ctrlPr>
+                </m:sSubPr>
+                <m:e>
+                  <m:r>
+                    <w:rPr>
+                      <w:rFonts w:ascii="Cambria Math" w:hAnsi="Cambria Math" w:cs="Arial"/>
+                    </w:rPr>
+                    <m:t>v</m:t>
+                  </m:r>
+                </m:e>
+                <m:sub>
+                  <m:r>
+                    <w:rPr>
+                      <w:rFonts w:ascii="Cambria Math" w:hAnsi="Cambria Math" w:cs="Arial"/>
+                    </w:rPr>
+                    <m:t>j+1</m:t>
+                  </m:r>
+                </m:sub>
+              </m:sSub>
+              <m:r>
+                <w:rPr>
+                  <w:rFonts w:ascii="Cambria Math" w:hAnsi="Cambria Math" w:cs="Arial"/>
+                </w:rPr>
+                <m:t>-2min</m:t>
+              </m:r>
+            </m:num>
+            <m:den>
+              <m:r>
+                <w:rPr>
+                  <w:rFonts w:ascii="Cambria Math" w:hAnsi="Cambria Math" w:cs="Arial"/>
+                </w:rPr>
+                <m:t>2(</m:t>
+              </m:r>
+              <m:r>
+                <w:rPr>
+                  <w:rFonts w:ascii="Cambria Math" w:hAnsi="Cambria Math" w:cs="Arial"/>
+                </w:rPr>
+                <m:t>max-min</m:t>
+              </m:r>
+              <m:r>
+                <w:rPr>
+                  <w:rFonts w:ascii="Cambria Math" w:hAnsi="Cambria Math" w:cs="Arial"/>
+                </w:rPr>
+                <m:t>)</m:t>
+              </m:r>
+            </m:den>
+          </m:f>
+          <m:r>
+            <w:rPr>
+              <w:rFonts w:ascii="Cambria Math" w:hAnsi="Cambria Math" w:cs="Arial"/>
+            </w:rPr>
+            <m:t>=</m:t>
+          </m:r>
+          <m:f>
+            <m:fPr>
+              <m:ctrlPr>
+                <w:rPr>
+                  <w:rFonts w:ascii="Cambria Math" w:hAnsi="Cambria Math" w:cs="Arial"/>
+                  <w:i/>
+                </w:rPr>
+              </m:ctrlPr>
+            </m:fPr>
+            <m:num>
+              <m:r>
+                <w:rPr>
+                  <w:rFonts w:ascii="Cambria Math" w:hAnsi="Cambria Math" w:cs="Arial"/>
+                </w:rPr>
+                <m:t>origina</m:t>
+              </m:r>
+              <m:sSub>
+                <m:sSubPr>
+                  <m:ctrlPr>
+                    <w:rPr>
+                      <w:rFonts w:ascii="Cambria Math" w:hAnsi="Cambria Math" w:cs="Arial"/>
+                      <w:i/>
+                    </w:rPr>
+                  </m:ctrlPr>
+                </m:sSubPr>
+                <m:e>
+                  <m:r>
+                    <w:rPr>
+                      <w:rFonts w:ascii="Cambria Math" w:hAnsi="Cambria Math" w:cs="Arial"/>
+                    </w:rPr>
+                    <m:t>l</m:t>
+                  </m:r>
+                </m:e>
+                <m:sub>
+                  <m:r>
+                    <w:rPr>
+                      <w:rFonts w:ascii="Cambria Math" w:hAnsi="Cambria Math" w:cs="Arial"/>
+                    </w:rPr>
+                    <m:t>saf</m:t>
+                  </m:r>
+                </m:sub>
+              </m:sSub>
+              <m:r>
+                <w:rPr>
+                  <w:rFonts w:ascii="Cambria Math" w:hAnsi="Cambria Math" w:cs="Arial"/>
+                </w:rPr>
+                <m:t>-min</m:t>
+              </m:r>
+            </m:num>
+            <m:den>
+              <m:r>
+                <w:rPr>
+                  <w:rFonts w:ascii="Cambria Math" w:hAnsi="Cambria Math" w:cs="Arial"/>
+                </w:rPr>
+                <m:t>max-min</m:t>
+              </m:r>
+            </m:den>
+          </m:f>
+        </m:oMath>
+      </m:oMathPara>
+    </w:p>
+    <w:p>
+      <w:pPr>
+        <w:bidi/>
+        <w:ind w:left="360"/>
+        <w:rPr>
+          <w:rFonts w:ascii="Arial" w:hAnsi="Arial" w:cs="Arial" w:hint="cs"/>
+          <w:rtl/>
+        </w:rPr>
+      </w:pPr>
+      <w:r>
+        <w:rPr>
+          <w:rFonts w:ascii="Arial" w:hAnsi="Arial" w:cs="Arial" w:hint="cs"/>
+          <w:rtl/>
+        </w:rPr>
+        <w:t xml:space="preserve">כדי להראות את זה נוכיח את הטענה הבאה לכל דגימה </w:t>
+      </w:r>
+      <w:r>
+        <w:rPr>
+          <w:rFonts w:ascii="Arial" w:hAnsi="Arial" w:cs="Arial"/>
+          <w:lang w:bidi="ar-AE"/>
+        </w:rPr>
+        <w:t>v</w:t>
+      </w:r>
+      <w:r>
+        <w:rPr>
+          <w:rFonts w:ascii="Arial" w:hAnsi="Arial" w:cs="Arial" w:hint="cs"/>
+          <w:rtl/>
+        </w:rPr>
+        <w:t xml:space="preserve"> כלשהיא (לא משנה אם היא מקבוצת המבחן או    מקבוצת האימון):</w:t>
+      </w:r>
+    </w:p>
+    <w:p>
+      <w:pPr>
+        <w:bidi/>
+        <w:rPr>
+          <w:rFonts w:ascii="Arial" w:hAnsi="Arial" w:cs="Arial" w:hint="cs"/>
+          <w:i/>
+          <w:rtl/>
+        </w:rPr>
+      </w:pPr>
+      <m:oMathPara>
+        <m:oMath>
+          <m:r>
+            <w:rPr>
+              <w:rFonts w:ascii="Cambria Math" w:hAnsi="Cambria Math" w:cs="Arial"/>
+            </w:rPr>
+            <w:lastRenderedPageBreak/>
+            <m:t>f</m:t>
+          </m:r>
+          <m:d>
+            <m:dPr>
+              <m:ctrlPr>
+                <w:rPr>
+                  <w:rFonts w:ascii="Cambria Math" w:hAnsi="Cambria Math" w:cs="Arial"/>
+                  <w:i/>
+                </w:rPr>
+              </m:ctrlPr>
+            </m:dPr>
+            <m:e>
+              <m:r>
+                <w:rPr>
+                  <w:rFonts w:ascii="Cambria Math" w:hAnsi="Cambria Math" w:cs="Arial"/>
+                </w:rPr>
+                <m:t>v</m:t>
+              </m:r>
+            </m:e>
+          </m:d>
+          <m:r>
+            <w:rPr>
+              <w:rFonts w:ascii="Cambria Math" w:hAnsi="Cambria Math" w:cs="Arial"/>
+            </w:rPr>
+            <m:t>≥origina</m:t>
+          </m:r>
+          <m:sSub>
+            <m:sSubPr>
+              <m:ctrlPr>
+                <w:rPr>
+                  <w:rFonts w:ascii="Cambria Math" w:hAnsi="Cambria Math" w:cs="Arial"/>
+                  <w:i/>
+                </w:rPr>
+              </m:ctrlPr>
+            </m:sSubPr>
+            <m:e>
+              <m:r>
+                <w:rPr>
+                  <w:rFonts w:ascii="Cambria Math" w:hAnsi="Cambria Math" w:cs="Arial"/>
+                </w:rPr>
+                <m:t>l</m:t>
+              </m:r>
+            </m:e>
+            <m:sub>
+              <m:r>
+                <w:rPr>
+                  <w:rFonts w:ascii="Cambria Math" w:hAnsi="Cambria Math" w:cs="Arial"/>
+                </w:rPr>
+                <m:t>saf</m:t>
+              </m:r>
+            </m:sub>
+          </m:sSub>
+          <m:r>
+            <w:rPr>
+              <w:rFonts w:ascii="Cambria Math" w:hAnsi="Cambria Math" w:cs="Arial"/>
+            </w:rPr>
+            <m:t xml:space="preserve">&lt;=&gt; </m:t>
+          </m:r>
+          <m:f>
+            <m:fPr>
+              <m:ctrlPr>
+                <w:rPr>
+                  <w:rFonts w:ascii="Cambria Math" w:hAnsi="Cambria Math" w:cs="Arial"/>
+                  <w:i/>
+                </w:rPr>
+              </m:ctrlPr>
+            </m:fPr>
+            <m:num>
+              <m:r>
+                <w:rPr>
+                  <w:rFonts w:ascii="Cambria Math" w:hAnsi="Cambria Math" w:cs="Arial"/>
+                </w:rPr>
+                <m:t>f</m:t>
+              </m:r>
+              <m:d>
+                <m:dPr>
+                  <m:ctrlPr>
+                    <w:rPr>
+                      <w:rFonts w:ascii="Cambria Math" w:hAnsi="Cambria Math" w:cs="Arial"/>
+                      <w:i/>
+                    </w:rPr>
+                  </m:ctrlPr>
+                </m:dPr>
+                <m:e>
+                  <m:r>
+                    <w:rPr>
+                      <w:rFonts w:ascii="Cambria Math" w:hAnsi="Cambria Math" w:cs="Arial"/>
+                    </w:rPr>
+                    <m:t>v</m:t>
+                  </m:r>
+                </m:e>
+              </m:d>
+              <m:r>
+                <w:rPr>
+                  <w:rFonts w:ascii="Cambria Math" w:hAnsi="Cambria Math" w:cs="Arial"/>
+                </w:rPr>
+                <m:t>-min</m:t>
+              </m:r>
+            </m:num>
+            <m:den>
+              <m:r>
+                <w:rPr>
+                  <w:rFonts w:ascii="Cambria Math" w:hAnsi="Cambria Math" w:cs="Arial"/>
+                </w:rPr>
+                <m:t>max-min</m:t>
+              </m:r>
+            </m:den>
+          </m:f>
+          <m:r>
+            <w:rPr>
+              <w:rFonts w:ascii="Cambria Math" w:hAnsi="Cambria Math" w:cs="Arial"/>
+            </w:rPr>
+            <m:t>≥normalize</m:t>
+          </m:r>
+          <m:sSub>
+            <m:sSubPr>
+              <m:ctrlPr>
+                <w:rPr>
+                  <w:rFonts w:ascii="Cambria Math" w:hAnsi="Cambria Math" w:cs="Arial"/>
+                  <w:i/>
+                </w:rPr>
+              </m:ctrlPr>
+            </m:sSubPr>
+            <m:e>
+              <m:r>
+                <w:rPr>
+                  <w:rFonts w:ascii="Cambria Math" w:hAnsi="Cambria Math" w:cs="Arial"/>
+                </w:rPr>
+                <m:t>d</m:t>
+              </m:r>
+            </m:e>
+            <m:sub>
+              <m:r>
+                <w:rPr>
+                  <w:rFonts w:ascii="Cambria Math" w:hAnsi="Cambria Math" w:cs="Arial"/>
+                </w:rPr>
+                <m:t>saf</m:t>
+              </m:r>
+            </m:sub>
+          </m:sSub>
+        </m:oMath>
+      </m:oMathPara>
+    </w:p>
+    <w:p>
+      <w:pPr>
+        <w:pStyle w:val="ListParagraph"/>
+        <w:bidi/>
+        <w:ind w:left="360"/>
+        <w:rPr>
+          <w:rFonts w:ascii="Arial" w:eastAsiaTheme="minorEastAsia" w:hAnsi="Arial" w:cs="Arial" w:hint="cs"/>
+          <w:i/>
+          <w:rtl/>
+        </w:rPr>
+      </w:pPr>
+    </w:p>
+    <w:p>
+      <w:pPr>
+        <w:pStyle w:val="ListParagraph"/>
+        <w:bidi/>
+        <w:ind w:left="360"/>
+        <w:rPr>
+          <w:rFonts w:ascii="Arial" w:eastAsiaTheme="minorEastAsia" w:hAnsi="Arial" w:cs="Arial"/>
+          <w:i/>
+          <w:rtl/>
+        </w:rPr>
+      </w:pPr>
+      <w:r>
+        <w:rPr>
+          <w:rFonts w:ascii="Arial" w:eastAsiaTheme="minorEastAsia" w:hAnsi="Arial" w:cs="Arial" w:hint="cs"/>
+          <w:i/>
+          <w:rtl/>
+        </w:rPr>
+        <w:t>הוכחה:</w:t>
+      </w:r>
+    </w:p>
+    <w:p>
+      <w:pPr>
+        <w:pStyle w:val="ListParagraph"/>
+        <w:bidi/>
+        <w:ind w:left="360"/>
+        <w:rPr>
+          <w:rFonts w:ascii="Arial" w:eastAsiaTheme="minorEastAsia" w:hAnsi="Arial" w:cs="Arial"/>
+          <w:i/>
+          <w:lang w:bidi="ar-AE"/>
+        </w:rPr>
+      </w:pPr>
+      <m:oMathPara>
+        <m:oMathParaPr>
+          <m:jc m:val="center"/>
+        </m:oMathParaPr>
+        <m:oMath>
+          <m:r>
+            <w:rPr>
+              <w:rFonts w:ascii="Cambria Math" w:eastAsiaTheme="minorEastAsia" w:hAnsi="Cambria Math" w:cs="Arial"/>
+            </w:rPr>
+            <m:t>f</m:t>
+          </m:r>
+          <m:d>
+            <m:dPr>
+              <m:ctrlPr>
+                <w:rPr>
+                  <w:rFonts w:ascii="Cambria Math" w:eastAsiaTheme="minorEastAsia" w:hAnsi="Cambria Math" w:cs="Arial"/>
+                  <w:i/>
+                </w:rPr>
+              </m:ctrlPr>
+            </m:dPr>
+            <m:e>
+              <m:r>
+                <w:rPr>
+                  <w:rFonts w:ascii="Cambria Math" w:eastAsiaTheme="minorEastAsia" w:hAnsi="Cambria Math" w:cs="Arial"/>
+                </w:rPr>
+                <m:t>v</m:t>
+              </m:r>
+            </m:e>
+          </m:d>
+          <m:r>
+            <w:rPr>
+              <w:rFonts w:ascii="Cambria Math" w:eastAsiaTheme="minorEastAsia" w:hAnsi="Cambria Math" w:cs="Arial"/>
+            </w:rPr>
+            <m:t>≥origina</m:t>
+          </m:r>
+          <m:sSub>
+            <m:sSubPr>
+              <m:ctrlPr>
+                <w:rPr>
+                  <w:rFonts w:ascii="Cambria Math" w:eastAsiaTheme="minorEastAsia" w:hAnsi="Cambria Math" w:cs="Arial"/>
+                  <w:i/>
+                </w:rPr>
+              </m:ctrlPr>
+            </m:sSubPr>
+            <m:e>
+              <m:r>
+                <w:rPr>
+                  <w:rFonts w:ascii="Cambria Math" w:eastAsiaTheme="minorEastAsia" w:hAnsi="Cambria Math" w:cs="Arial"/>
+                </w:rPr>
+                <m:t>l</m:t>
+              </m:r>
+            </m:e>
+            <m:sub>
+              <m:r>
+                <w:rPr>
+                  <w:rFonts w:ascii="Cambria Math" w:eastAsiaTheme="minorEastAsia" w:hAnsi="Cambria Math" w:cs="Arial"/>
+                </w:rPr>
+                <m:t>saf</m:t>
+              </m:r>
+            </m:sub>
+          </m:sSub>
+          <m:r>
+            <w:rPr>
+              <w:rFonts w:ascii="Cambria Math" w:eastAsiaTheme="minorEastAsia" w:hAnsi="Cambria Math" w:cs="Arial"/>
+            </w:rPr>
+            <m:t xml:space="preserve">&lt;=&gt; </m:t>
+          </m:r>
+          <m:f>
+            <m:fPr>
+              <m:ctrlPr>
+                <w:rPr>
+                  <w:rFonts w:ascii="Cambria Math" w:hAnsi="Cambria Math" w:cs="Arial"/>
+                  <w:i/>
+                </w:rPr>
+              </m:ctrlPr>
+            </m:fPr>
+            <m:num>
+              <m:r>
+                <w:rPr>
+                  <w:rFonts w:ascii="Cambria Math" w:hAnsi="Cambria Math" w:cs="Arial"/>
+                </w:rPr>
+                <m:t>f</m:t>
+              </m:r>
+              <m:d>
+                <m:dPr>
+                  <m:ctrlPr>
+                    <w:rPr>
+                      <w:rFonts w:ascii="Cambria Math" w:hAnsi="Cambria Math" w:cs="Arial"/>
+                      <w:i/>
+                    </w:rPr>
+                  </m:ctrlPr>
+                </m:dPr>
+                <m:e>
+                  <m:r>
+                    <w:rPr>
+                      <w:rFonts w:ascii="Cambria Math" w:hAnsi="Cambria Math" w:cs="Arial"/>
+                    </w:rPr>
+                    <m:t>v</m:t>
+                  </m:r>
+                </m:e>
+              </m:d>
+              <m:r>
+                <w:rPr>
+                  <w:rFonts w:ascii="Cambria Math" w:hAnsi="Cambria Math" w:cs="Arial"/>
+                </w:rPr>
+                <m:t>-min</m:t>
+              </m:r>
+            </m:num>
+            <m:den>
+              <m:r>
+                <w:rPr>
+                  <w:rFonts w:ascii="Cambria Math" w:hAnsi="Cambria Math" w:cs="Arial"/>
+                </w:rPr>
+                <m:t>max-min</m:t>
+              </m:r>
+            </m:den>
+          </m:f>
+          <m:r>
+            <w:rPr>
+              <w:rFonts w:ascii="Cambria Math" w:eastAsiaTheme="minorEastAsia" w:hAnsi="Cambria Math" w:cs="Arial"/>
+            </w:rPr>
+            <m:t>≥</m:t>
+          </m:r>
+          <m:f>
+            <m:fPr>
+              <m:ctrlPr>
+                <w:rPr>
+                  <w:rFonts w:ascii="Cambria Math" w:eastAsiaTheme="minorEastAsia" w:hAnsi="Cambria Math" w:cs="Arial"/>
+                  <w:i/>
+                  <w:lang w:bidi="ar-AE"/>
+                </w:rPr>
+              </m:ctrlPr>
+            </m:fPr>
+            <m:num>
+              <m:r>
+                <w:rPr>
+                  <w:rFonts w:ascii="Cambria Math" w:eastAsiaTheme="minorEastAsia" w:hAnsi="Cambria Math" w:cs="Arial"/>
+                </w:rPr>
+                <m:t>oriigna</m:t>
+              </m:r>
+              <m:sSub>
+                <m:sSubPr>
+                  <m:ctrlPr>
+                    <w:rPr>
+                      <w:rFonts w:ascii="Cambria Math" w:eastAsiaTheme="minorEastAsia" w:hAnsi="Cambria Math" w:cs="Arial"/>
+                      <w:i/>
+                    </w:rPr>
+                  </m:ctrlPr>
+                </m:sSubPr>
+                <m:e>
+                  <m:r>
+                    <w:rPr>
+                      <w:rFonts w:ascii="Cambria Math" w:eastAsiaTheme="minorEastAsia" w:hAnsi="Cambria Math" w:cs="Arial"/>
+                    </w:rPr>
+                    <m:t>l</m:t>
+                  </m:r>
+                </m:e>
+                <m:sub>
+                  <m:r>
+                    <w:rPr>
+                      <w:rFonts w:ascii="Cambria Math" w:eastAsiaTheme="minorEastAsia" w:hAnsi="Cambria Math" w:cs="Arial"/>
+                    </w:rPr>
+                    <m:t>saf</m:t>
+                  </m:r>
+                </m:sub>
+              </m:sSub>
+              <m:r>
+                <w:rPr>
+                  <w:rFonts w:ascii="Cambria Math" w:eastAsiaTheme="minorEastAsia" w:hAnsi="Cambria Math" w:cs="Arial"/>
+                </w:rPr>
+                <m:t>-min</m:t>
+              </m:r>
+              <m:ctrlPr>
+                <w:rPr>
+                  <w:rFonts w:ascii="Cambria Math" w:eastAsiaTheme="minorEastAsia" w:hAnsi="Cambria Math" w:cs="Arial"/>
+                  <w:i/>
+                </w:rPr>
+              </m:ctrlPr>
+            </m:num>
+            <m:den>
+              <m:func>
+                <m:funcPr>
+                  <m:ctrlPr>
+                    <w:rPr>
+                      <w:rFonts w:ascii="Cambria Math" w:eastAsiaTheme="minorEastAsia" w:hAnsi="Cambria Math" w:cs="Arial"/>
+                      <w:i/>
+                    </w:rPr>
+                  </m:ctrlPr>
+                </m:funcPr>
+                <m:fName>
+                  <m:r>
+                    <m:rPr>
+                      <m:sty m:val="p"/>
+                    </m:rPr>
+                    <w:rPr>
+                      <w:rFonts w:ascii="Cambria Math" w:eastAsiaTheme="minorEastAsia" w:hAnsi="Cambria Math" w:cs="Arial"/>
+                    </w:rPr>
+                    <m:t>max</m:t>
+                  </m:r>
+                </m:fName>
+                <m:e>
+                  <m:r>
+                    <w:rPr>
+                      <w:rFonts w:ascii="Cambria Math" w:eastAsiaTheme="minorEastAsia" w:hAnsi="Cambria Math" w:cs="Arial"/>
+                    </w:rPr>
+                    <m:t>- min</m:t>
+                  </m:r>
+                </m:e>
+              </m:func>
+            </m:den>
+          </m:f>
+          <m:r>
+            <w:rPr>
+              <w:rFonts w:ascii="Cambria Math" w:eastAsiaTheme="minorEastAsia" w:hAnsi="Cambria Math" w:cs="Arial"/>
+              <w:lang w:bidi="ar-AE"/>
+            </w:rPr>
+            <m:t>=normailze</m:t>
+          </m:r>
+          <m:sSub>
+            <m:sSubPr>
+              <m:ctrlPr>
+                <w:rPr>
+                  <w:rFonts w:ascii="Cambria Math" w:eastAsiaTheme="minorEastAsia" w:hAnsi="Cambria Math" w:cs="Arial"/>
+                  <w:i/>
+                  <w:lang w:bidi="ar-AE"/>
+                </w:rPr>
+              </m:ctrlPr>
+            </m:sSubPr>
+            <m:e>
+              <m:r>
+                <w:rPr>
+                  <w:rFonts w:ascii="Cambria Math" w:eastAsiaTheme="minorEastAsia" w:hAnsi="Cambria Math" w:cs="Arial"/>
+                  <w:lang w:bidi="ar-AE"/>
+                </w:rPr>
+                <m:t>d</m:t>
+              </m:r>
+            </m:e>
+            <m:sub>
+              <m:r>
+                <w:rPr>
+                  <w:rFonts w:ascii="Cambria Math" w:eastAsiaTheme="minorEastAsia" w:hAnsi="Cambria Math" w:cs="Arial"/>
+                  <w:lang w:bidi="ar-AE"/>
+                </w:rPr>
+                <m:t>saf</m:t>
+              </m:r>
+            </m:sub>
+          </m:sSub>
+        </m:oMath>
+      </m:oMathPara>
+    </w:p>
+    <w:p>
+      <w:pPr>
+        <w:bidi/>
+        <w:ind w:left="360"/>
+        <w:rPr>
+          <w:rFonts w:ascii="Arial" w:eastAsiaTheme="minorEastAsia" w:hAnsi="Arial" w:cs="Arial"/>
+          <w:i/>
+          <w:rtl/>
+        </w:rPr>
+      </w:pPr>
+    </w:p>
+    <w:p>
+      <w:pPr>
+        <w:bidi/>
+        <w:ind w:left="360"/>
+        <w:rPr>
+          <w:rFonts w:ascii="Arial" w:eastAsiaTheme="minorEastAsia" w:hAnsi="Arial" w:cs="Arial" w:hint="cs"/>
+          <w:i/>
+          <w:rtl/>
+        </w:rPr>
+      </w:pPr>
+      <w:r>
+        <w:rPr>
+          <w:rFonts w:ascii="Arial" w:eastAsiaTheme="minorEastAsia" w:hAnsi="Arial" w:cs="Arial" w:hint="cs"/>
+          <w:i/>
+          <w:rtl/>
+        </w:rPr>
+        <w:t xml:space="preserve">כלומר נקבל אותה חלוקה בדיוק לא משנה אם עושים נרמול לתכונות או לא </w:t>
+      </w:r>
+      <w:r>
+        <w:rPr>
+          <w:rFonts w:ascii="Arial" w:eastAsiaTheme="minorEastAsia" w:hAnsi="Arial" w:cs="Arial" w:hint="cs"/>
+          <w:i/>
+          <w:rtl/>
+        </w:rPr>
+        <w:t xml:space="preserve">זה אומר אותו </w:t>
+      </w:r>
+      <w:r>
+        <w:rPr>
+          <w:rFonts w:ascii="Arial" w:eastAsiaTheme="minorEastAsia" w:hAnsi="Arial" w:cs="Arial" w:hint="cs"/>
+          <w:i/>
+        </w:rPr>
+        <w:t>IG</w:t>
+      </w:r>
+      <w:r>
+        <w:rPr>
+          <w:rFonts w:ascii="Arial" w:eastAsiaTheme="minorEastAsia" w:hAnsi="Arial" w:cs="Arial" w:hint="cs"/>
+          <w:i/>
+          <w:rtl/>
+        </w:rPr>
+        <w:t xml:space="preserve"> לשתי התכונות המנורמלת והרגילה.</w:t>
+      </w:r>
+      <w:r>
+        <w:rPr>
+          <w:rFonts w:ascii="Arial" w:eastAsiaTheme="minorEastAsia" w:hAnsi="Arial" w:cs="Arial"/>
+          <w:i/>
+          <w:rtl/>
+        </w:rPr>
+        <w:br/>
+      </w:r>
+      <w:r>
+        <w:rPr>
+          <w:rFonts w:ascii="Arial" w:eastAsiaTheme="minorEastAsia" w:hAnsi="Arial" w:cs="Arial" w:hint="cs"/>
+          <w:i/>
+          <w:rtl/>
+        </w:rPr>
+        <w:t>(כל הדגימות שהיו יותר גדולים מהסף ישארו יותר גדולים מהסף המנורמל אחרי הנרמול ואותו דבר עבור הדוגמאות שהיו יותר קטנות מסף).</w:t>
+      </w:r>
+      <w:r>
+        <w:rPr>
+          <w:rFonts w:ascii="Arial" w:eastAsiaTheme="minorEastAsia" w:hAnsi="Arial" w:cs="Arial"/>
+          <w:i/>
+          <w:rtl/>
+        </w:rPr>
+        <w:br/>
+      </w:r>
+      <w:r>
+        <w:rPr>
+          <w:rFonts w:ascii="Arial" w:eastAsiaTheme="minorEastAsia" w:hAnsi="Arial" w:cs="Arial" w:hint="cs"/>
+          <w:i/>
+          <w:rtl/>
+        </w:rPr>
+        <w:t xml:space="preserve">לכן התנהגות </w:t>
+      </w:r>
+      <w:r>
+        <w:rPr>
+          <w:rFonts w:ascii="Arial" w:eastAsiaTheme="minorEastAsia" w:hAnsi="Arial" w:cs="Arial"/>
+          <w:i/>
+          <w:lang w:bidi="ar-AE"/>
+        </w:rPr>
+        <w:t>id3</w:t>
+      </w:r>
+      <w:r>
+        <w:rPr>
+          <w:rFonts w:ascii="Arial" w:eastAsiaTheme="minorEastAsia" w:hAnsi="Arial" w:cs="Arial" w:hint="cs"/>
+          <w:i/>
+          <w:rtl/>
+        </w:rPr>
+        <w:t xml:space="preserve"> לא תשתנה.</w:t>
+      </w:r>
     </w:p>
     <w:p>
       <w:pPr>
@@ -1846,7 +4150,6 @@
           <w:rFonts w:ascii="Arial" w:hAnsi="Arial" w:cs="Arial"/>
           <w:rtl/>
         </w:rPr>
-        <w:lastRenderedPageBreak/>
         <w:t>(1</w:t>
       </w:r>
       <w:r>
@@ -1998,7 +4301,7 @@
         <w:bidi/>
         <w:ind w:left="792"/>
         <w:rPr>
-          <w:rFonts w:ascii="Arial" w:hAnsi="Arial" w:cs="Arial" w:hint="cs"/>
+          <w:rFonts w:ascii="Arial" w:hAnsi="Arial" w:cs="Arial"/>
           <w:rtl/>
         </w:rPr>
       </w:pPr>
@@ -2127,6 +4430,7 @@
           <w:rFonts w:ascii="Arial" w:hAnsi="Arial" w:cs="Arial"/>
           <w:rtl/>
         </w:rPr>
+        <w:lastRenderedPageBreak/>
         <w:t xml:space="preserve">בחרו </w:t>
       </w:r>
       <w:r>
@@ -2203,7 +4507,6 @@
         <w:t xml:space="preserve"> קבוצות יש להשתמש בפונקציה </w:t>
       </w:r>
       <w:hyperlink r:id="rId8" w:anchor="sklearn.model_selection.KFold" w:tooltip="sklearn.model_selection" w:history="1">
-        <w:proofErr w:type="spellStart"/>
         <w:r>
           <w:rPr>
             <w:rStyle w:val="Hyperlink"/>
@@ -2212,7 +4515,6 @@
           </w:rPr>
           <w:t>sklearn.model_selection.KFold</w:t>
         </w:r>
-        <w:proofErr w:type="spellEnd"/>
       </w:hyperlink>
       <w:r>
         <w:rPr>
@@ -2230,19 +4532,11 @@
         </w:rPr>
         <w:t xml:space="preserve">עם הפרמטרים </w:t>
       </w:r>
-      <w:proofErr w:type="spellStart"/>
-      <w:r>
-        <w:rPr>
-          <w:rFonts w:ascii="Arial" w:hAnsi="Arial" w:cs="Arial"/>
-        </w:rPr>
-        <w:t>n_split</w:t>
-      </w:r>
-      <w:proofErr w:type="spellEnd"/>
-      <w:r>
-        <w:rPr>
-          <w:rFonts w:ascii="Arial" w:hAnsi="Arial" w:cs="Arial"/>
-        </w:rPr>
-        <w:t>=5</w:t>
+      <w:r>
+        <w:rPr>
+          <w:rFonts w:ascii="Arial" w:hAnsi="Arial" w:cs="Arial"/>
+        </w:rPr>
+        <w:t>n_split=5</w:t>
       </w:r>
       <w:r>
         <w:rPr>
@@ -2264,14 +4558,12 @@
         </w:rPr>
         <w:t xml:space="preserve"> ו- </w:t>
       </w:r>
-      <w:proofErr w:type="spellStart"/>
       <w:r>
         <w:rPr>
           <w:rFonts w:ascii="Arial" w:hAnsi="Arial" w:cs="Arial"/>
         </w:rPr>
         <w:t>random_state</w:t>
       </w:r>
-      <w:proofErr w:type="spellEnd"/>
       <w:r>
         <w:rPr>
           <w:rFonts w:ascii="Arial" w:hAnsi="Arial" w:cs="Arial"/>
@@ -2372,33 +4664,24 @@
         <w:ind w:left="1080"/>
         <w:jc w:val="center"/>
         <w:rPr>
+          <w:rFonts w:ascii="Arial" w:hAnsi="Arial" w:cs="Arial"/>
+          <w:rtl/>
+          <w:lang w:bidi="ar-AE"/>
+        </w:rPr>
+      </w:pPr>
+      <w:r>
+        <w:rPr>
           <w:rFonts w:ascii="Arial" w:hAnsi="Arial" w:cs="Arial" w:hint="cs"/>
           <w:rtl/>
+        </w:rPr>
+        <w:t xml:space="preserve">בחרתי </w:t>
+      </w:r>
+      <w:r>
+        <w:rPr>
+          <w:rFonts w:ascii="Arial" w:hAnsi="Arial" w:cs="Arial"/>
           <w:lang w:bidi="ar-AE"/>
         </w:rPr>
-      </w:pPr>
-      <w:r>
-        <w:rPr>
-          <w:rFonts w:ascii="Arial" w:hAnsi="Arial" w:cs="Arial" w:hint="cs"/>
-          <w:rtl/>
-        </w:rPr>
-        <w:t xml:space="preserve">בחרתי </w:t>
-      </w:r>
-      <w:proofErr w:type="spellStart"/>
-      <w:r>
-        <w:rPr>
-          <w:rFonts w:ascii="Arial" w:hAnsi="Arial" w:cs="Arial"/>
-          <w:lang w:bidi="ar-AE"/>
-        </w:rPr>
-        <w:t>M_List</w:t>
-      </w:r>
-      <w:proofErr w:type="spellEnd"/>
-      <w:r>
-        <w:rPr>
-          <w:rFonts w:ascii="Arial" w:hAnsi="Arial" w:cs="Arial"/>
-          <w:lang w:bidi="ar-AE"/>
-        </w:rPr>
-        <w:t xml:space="preserve"> = [0,4,10,15,45,</w:t>
+        <w:t>M_List = [0,4,10,15,45,</w:t>
       </w:r>
       <w:r>
         <w:rPr>
@@ -2590,7 +4873,6 @@
         </w:rPr>
         <w:t xml:space="preserve"> , זה לא אומר שהגיזום הוא דבר רע , אלא יתכן שזה קרה כי ב </w:t>
       </w:r>
-      <w:proofErr w:type="spellStart"/>
       <w:r>
         <w:rPr>
           <w:rFonts w:ascii="Arial" w:hAnsi="Arial" w:cs="Arial"/>
@@ -2598,7 +4880,6 @@
         </w:rPr>
         <w:t>train_data</w:t>
       </w:r>
-      <w:proofErr w:type="spellEnd"/>
       <w:r>
         <w:rPr>
           <w:rFonts w:ascii="Arial" w:hAnsi="Arial" w:cs="Arial" w:hint="cs"/>
@@ -2606,7 +4887,6 @@
         </w:rPr>
         <w:t xml:space="preserve"> יש מעט דוגמאות רועשות , במיוחד ש ב </w:t>
       </w:r>
-      <w:proofErr w:type="spellStart"/>
       <w:r>
         <w:rPr>
           <w:rFonts w:ascii="Arial" w:hAnsi="Arial" w:cs="Arial"/>
@@ -2614,7 +4894,6 @@
         </w:rPr>
         <w:t>k_fold</w:t>
       </w:r>
-      <w:proofErr w:type="spellEnd"/>
       <w:r>
         <w:rPr>
           <w:rFonts w:ascii="Arial" w:hAnsi="Arial" w:cs="Arial" w:hint="cs"/>
@@ -2622,7 +4901,6 @@
         </w:rPr>
         <w:t xml:space="preserve"> אני לוקח רק חלק מה </w:t>
       </w:r>
-      <w:proofErr w:type="spellStart"/>
       <w:r>
         <w:rPr>
           <w:rFonts w:ascii="Arial" w:hAnsi="Arial" w:cs="Arial"/>
@@ -2630,7 +4908,6 @@
         </w:rPr>
         <w:t>train_data</w:t>
       </w:r>
-      <w:proofErr w:type="spellEnd"/>
       <w:r>
         <w:rPr>
           <w:rFonts w:ascii="Arial" w:hAnsi="Arial" w:cs="Arial" w:hint="cs"/>
@@ -2652,7 +4929,6 @@
         </w:rPr>
         <w:t xml:space="preserve"> ולכן ההסתברות שתיפול דוגמה רועשת בחלק הזה של ה </w:t>
       </w:r>
-      <w:proofErr w:type="spellStart"/>
       <w:r>
         <w:rPr>
           <w:rFonts w:ascii="Arial" w:hAnsi="Arial" w:cs="Arial"/>
@@ -2660,7 +4936,6 @@
         </w:rPr>
         <w:t>train_data</w:t>
       </w:r>
-      <w:proofErr w:type="spellEnd"/>
       <w:r>
         <w:rPr>
           <w:rFonts w:ascii="Arial" w:hAnsi="Arial" w:cs="Arial" w:hint="cs"/>
@@ -2668,7 +4943,6 @@
         </w:rPr>
         <w:t xml:space="preserve"> קטנה (אפילו אם היא נפלה ב </w:t>
       </w:r>
-      <w:proofErr w:type="spellStart"/>
       <w:r>
         <w:rPr>
           <w:rFonts w:ascii="Arial" w:hAnsi="Arial" w:cs="Arial"/>
@@ -2676,93 +4950,43 @@
         </w:rPr>
         <w:t>train_data</w:t>
       </w:r>
-      <w:proofErr w:type="spellEnd"/>
       <w:r>
         <w:rPr>
           <w:rFonts w:ascii="Arial" w:hAnsi="Arial" w:cs="Arial" w:hint="cs"/>
           <w:rtl/>
         </w:rPr>
-        <w:t xml:space="preserve"> </w:t>
-      </w:r>
-      <w:proofErr w:type="spellStart"/>
+        <w:t xml:space="preserve"> באיטרציה מסויימת , באיטרציה אחרת היא תהפוך ל </w:t>
+      </w:r>
+      <w:r>
+        <w:rPr>
+          <w:rFonts w:ascii="Arial" w:hAnsi="Arial" w:cs="Arial"/>
+          <w:lang w:bidi="ar-AE"/>
+        </w:rPr>
+        <w:t>test</w:t>
+      </w:r>
       <w:r>
         <w:rPr>
           <w:rFonts w:ascii="Arial" w:hAnsi="Arial" w:cs="Arial" w:hint="cs"/>
           <w:rtl/>
         </w:rPr>
-        <w:t>באיטרציה</w:t>
-      </w:r>
-      <w:proofErr w:type="spellEnd"/>
+        <w:t xml:space="preserve"> ולכן סה"כ בממוצע הגיזום לא שיפר).</w:t>
+      </w:r>
+    </w:p>
+    <w:p>
+      <w:pPr>
+        <w:pStyle w:val="ListParagraph"/>
+        <w:bidi/>
+        <w:ind w:left="1080"/>
+        <w:rPr>
+          <w:rFonts w:ascii="Arial" w:hAnsi="Arial" w:cs="Arial"/>
+          <w:rtl/>
+        </w:rPr>
+      </w:pPr>
       <w:r>
         <w:rPr>
           <w:rFonts w:ascii="Arial" w:hAnsi="Arial" w:cs="Arial" w:hint="cs"/>
           <w:rtl/>
         </w:rPr>
-        <w:t xml:space="preserve"> </w:t>
-      </w:r>
-      <w:proofErr w:type="spellStart"/>
-      <w:r>
-        <w:rPr>
-          <w:rFonts w:ascii="Arial" w:hAnsi="Arial" w:cs="Arial" w:hint="cs"/>
-          <w:rtl/>
-        </w:rPr>
-        <w:t>מסויימת</w:t>
-      </w:r>
-      <w:proofErr w:type="spellEnd"/>
-      <w:r>
-        <w:rPr>
-          <w:rFonts w:ascii="Arial" w:hAnsi="Arial" w:cs="Arial" w:hint="cs"/>
-          <w:rtl/>
-        </w:rPr>
-        <w:t xml:space="preserve"> , </w:t>
-      </w:r>
-      <w:proofErr w:type="spellStart"/>
-      <w:r>
-        <w:rPr>
-          <w:rFonts w:ascii="Arial" w:hAnsi="Arial" w:cs="Arial" w:hint="cs"/>
-          <w:rtl/>
-        </w:rPr>
-        <w:t>באיטרציה</w:t>
-      </w:r>
-      <w:proofErr w:type="spellEnd"/>
-      <w:r>
-        <w:rPr>
-          <w:rFonts w:ascii="Arial" w:hAnsi="Arial" w:cs="Arial" w:hint="cs"/>
-          <w:rtl/>
-        </w:rPr>
-        <w:t xml:space="preserve"> אחרת היא תהפוך ל </w:t>
-      </w:r>
-      <w:r>
-        <w:rPr>
-          <w:rFonts w:ascii="Arial" w:hAnsi="Arial" w:cs="Arial"/>
-          <w:lang w:bidi="ar-AE"/>
-        </w:rPr>
-        <w:t>test</w:t>
-      </w:r>
-      <w:r>
-        <w:rPr>
-          <w:rFonts w:ascii="Arial" w:hAnsi="Arial" w:cs="Arial" w:hint="cs"/>
-          <w:rtl/>
-        </w:rPr>
-        <w:t xml:space="preserve"> ולכן סה"כ בממוצע הגיזום לא שיפר).</w:t>
-      </w:r>
-    </w:p>
-    <w:p>
-      <w:pPr>
-        <w:pStyle w:val="ListParagraph"/>
-        <w:bidi/>
-        <w:ind w:left="1080"/>
-        <w:rPr>
-          <w:rFonts w:ascii="Arial" w:hAnsi="Arial" w:cs="Arial"/>
-          <w:rtl/>
-        </w:rPr>
-      </w:pPr>
-      <w:r>
-        <w:rPr>
-          <w:rFonts w:ascii="Arial" w:hAnsi="Arial" w:cs="Arial" w:hint="cs"/>
-          <w:rtl/>
-        </w:rPr>
-        <w:lastRenderedPageBreak/>
         <w:t xml:space="preserve">לגבי ערכי </w:t>
       </w:r>
       <w:r>
@@ -2877,23 +5101,7 @@
           <w:rFonts w:ascii="Arial" w:hAnsi="Arial" w:cs="Arial" w:hint="cs"/>
           <w:rtl/>
         </w:rPr>
-        <w:t xml:space="preserve"> </w:t>
-      </w:r>
-      <w:proofErr w:type="spellStart"/>
-      <w:r>
-        <w:rPr>
-          <w:rFonts w:ascii="Arial" w:hAnsi="Arial" w:cs="Arial" w:hint="cs"/>
-          <w:rtl/>
-        </w:rPr>
-        <w:t>מסויים</w:t>
-      </w:r>
-      <w:proofErr w:type="spellEnd"/>
-      <w:r>
-        <w:rPr>
-          <w:rFonts w:ascii="Arial" w:hAnsi="Arial" w:cs="Arial" w:hint="cs"/>
-          <w:rtl/>
-        </w:rPr>
-        <w:t xml:space="preserve"> יש 120 דגימות ואז שני ה </w:t>
+        <w:t xml:space="preserve"> מסויים יש 120 דגימות ואז שני ה </w:t>
       </w:r>
       <w:r>
         <w:rPr>
@@ -2941,7 +5149,6 @@
         </w:rPr>
         <w:t xml:space="preserve"> אחוז ההצלחה ירד , שוב זה לא אומר שהגיזום הוא משהו רע אלא יש מצב שב </w:t>
       </w:r>
-      <w:proofErr w:type="spellStart"/>
       <w:r>
         <w:rPr>
           <w:rFonts w:ascii="Arial" w:hAnsi="Arial" w:cs="Arial"/>
@@ -2949,76 +5156,39 @@
         </w:rPr>
         <w:t>data_train</w:t>
       </w:r>
-      <w:proofErr w:type="spellEnd"/>
       <w:r>
         <w:rPr>
           <w:rFonts w:ascii="Arial" w:hAnsi="Arial" w:cs="Arial" w:hint="cs"/>
           <w:rtl/>
         </w:rPr>
-        <w:t xml:space="preserve"> שקיבלנו יש בו יחסית מספר קטן של דוגמאות רועשות ולכן בממוצע עדיף לא לגזום אפילו. (עבור </w:t>
-      </w:r>
-      <w:proofErr w:type="spellStart"/>
+        <w:t xml:space="preserve"> שקיבלנו יש בו יחסית מספר קטן של דוגמאות רועשות ולכן בממוצע עדיף לא לגזום אפילו. (עבור איטרציות ספיציופיות בתוך ה </w:t>
+      </w:r>
+      <w:r>
+        <w:rPr>
+          <w:rFonts w:ascii="Arial" w:hAnsi="Arial" w:cs="Arial"/>
+          <w:lang w:bidi="ar-AE"/>
+        </w:rPr>
+        <w:t>k_fold</w:t>
+      </w:r>
       <w:r>
         <w:rPr>
           <w:rFonts w:ascii="Arial" w:hAnsi="Arial" w:cs="Arial" w:hint="cs"/>
           <w:rtl/>
         </w:rPr>
-        <w:t>איטרציות</w:t>
-      </w:r>
-      <w:proofErr w:type="spellEnd"/>
+        <w:t xml:space="preserve"> דווקא הגיזום שיפר כי כנראה התמזל מזלנו ונפל ל </w:t>
+      </w:r>
+      <w:r>
+        <w:rPr>
+          <w:rFonts w:ascii="Arial" w:hAnsi="Arial" w:cs="Arial"/>
+          <w:lang w:bidi="ar-AE"/>
+        </w:rPr>
+        <w:t>train_data</w:t>
+      </w:r>
       <w:r>
         <w:rPr>
           <w:rFonts w:ascii="Arial" w:hAnsi="Arial" w:cs="Arial" w:hint="cs"/>
           <w:rtl/>
         </w:rPr>
-        <w:t xml:space="preserve"> </w:t>
-      </w:r>
-      <w:proofErr w:type="spellStart"/>
-      <w:r>
-        <w:rPr>
-          <w:rFonts w:ascii="Arial" w:hAnsi="Arial" w:cs="Arial" w:hint="cs"/>
-          <w:rtl/>
-        </w:rPr>
-        <w:t>ספיציופיות</w:t>
-      </w:r>
-      <w:proofErr w:type="spellEnd"/>
-      <w:r>
-        <w:rPr>
-          <w:rFonts w:ascii="Arial" w:hAnsi="Arial" w:cs="Arial" w:hint="cs"/>
-          <w:rtl/>
-        </w:rPr>
-        <w:t xml:space="preserve"> בתוך ה </w:t>
-      </w:r>
-      <w:proofErr w:type="spellStart"/>
-      <w:r>
-        <w:rPr>
-          <w:rFonts w:ascii="Arial" w:hAnsi="Arial" w:cs="Arial"/>
-          <w:lang w:bidi="ar-AE"/>
-        </w:rPr>
-        <w:t>k_fold</w:t>
-      </w:r>
-      <w:proofErr w:type="spellEnd"/>
-      <w:r>
-        <w:rPr>
-          <w:rFonts w:ascii="Arial" w:hAnsi="Arial" w:cs="Arial" w:hint="cs"/>
-          <w:rtl/>
-        </w:rPr>
-        <w:t xml:space="preserve"> דווקא הגיזום שיפר כי כנראה התמזל מזלנו ונפל ל </w:t>
-      </w:r>
-      <w:proofErr w:type="spellStart"/>
-      <w:r>
-        <w:rPr>
-          <w:rFonts w:ascii="Arial" w:hAnsi="Arial" w:cs="Arial"/>
-          <w:lang w:bidi="ar-AE"/>
-        </w:rPr>
-        <w:t>train_data</w:t>
-      </w:r>
-      <w:proofErr w:type="spellEnd"/>
-      <w:r>
-        <w:rPr>
-          <w:rFonts w:ascii="Arial" w:hAnsi="Arial" w:cs="Arial" w:hint="cs"/>
-          <w:rtl/>
-        </w:rPr>
         <w:t xml:space="preserve"> חלק גדול של דוגמאות רועשות, אבל בממוצע הוא לא שיפר).</w:t>
       </w:r>
     </w:p>
@@ -3038,7 +5208,7 @@
         <w:bidi/>
         <w:ind w:left="1800"/>
         <w:rPr>
-          <w:rFonts w:ascii="Arial" w:hAnsi="Arial" w:cs="Arial" w:hint="cs"/>
+          <w:rFonts w:ascii="Arial" w:hAnsi="Arial" w:cs="Arial"/>
           <w:rtl/>
         </w:rPr>
       </w:pPr>
@@ -3089,7 +5259,7 @@
         <w:bidi/>
         <w:ind w:left="1080"/>
         <w:rPr>
-          <w:rFonts w:ascii="Arial" w:hAnsi="Arial" w:cs="Arial" w:hint="cs"/>
+          <w:rFonts w:ascii="Arial" w:hAnsi="Arial" w:cs="Arial"/>
           <w:rtl/>
         </w:rPr>
       </w:pPr>
@@ -3373,7 +5543,7 @@
         <w:bidi/>
         <w:ind w:left="792"/>
         <w:rPr>
-          <w:rFonts w:ascii="Arial" w:eastAsiaTheme="minorEastAsia" w:hAnsi="Arial" w:cs="Arial" w:hint="cs"/>
+          <w:rFonts w:ascii="Arial" w:eastAsiaTheme="minorEastAsia" w:hAnsi="Arial" w:cs="Arial"/>
           <w:rtl/>
         </w:rPr>
       </w:pPr>
@@ -3447,7 +5617,7 @@
         <w:bidi/>
         <w:ind w:left="792"/>
         <w:rPr>
-          <w:rFonts w:ascii="Arial" w:hAnsi="Arial" w:cs="Arial" w:hint="cs"/>
+          <w:rFonts w:ascii="Arial" w:hAnsi="Arial" w:cs="Arial"/>
           <w:i/>
           <w:rtl/>
         </w:rPr>
@@ -3768,15 +5938,7 @@
           <w:rFonts w:ascii="Arial" w:eastAsiaTheme="minorEastAsia" w:hAnsi="Arial" w:cs="Arial"/>
           <w:rtl/>
         </w:rPr>
-        <w:t xml:space="preserve"> הינו מספר הסיווגים </w:t>
-      </w:r>
-      <w:r>
-        <w:rPr>
-          <w:rFonts w:ascii="Arial" w:eastAsiaTheme="minorEastAsia" w:hAnsi="Arial" w:cs="Arial"/>
-          <w:rtl/>
-        </w:rPr>
-        <w:lastRenderedPageBreak/>
-        <w:t xml:space="preserve">השגויים של חולים כבריאים על ידי המסווג </w:t>
+        <w:t xml:space="preserve"> הינו מספר הסיווגים השגויים של חולים כבריאים על ידי המסווג </w:t>
       </w:r>
       <w:r>
         <w:rPr>
@@ -4158,6 +6320,28 @@
         <w:ind w:left="792"/>
         <w:rPr>
           <w:rFonts w:ascii="Arial" w:hAnsi="Arial" w:cs="Arial" w:hint="cs"/>
+          <w:rtl/>
+        </w:rPr>
+      </w:pPr>
+    </w:p>
+    <w:p>
+      <w:pPr>
+        <w:pStyle w:val="ListParagraph"/>
+        <w:bidi/>
+        <w:ind w:left="792"/>
+        <w:rPr>
+          <w:rFonts w:ascii="Arial" w:hAnsi="Arial" w:cs="Arial"/>
+          <w:rtl/>
+        </w:rPr>
+      </w:pPr>
+    </w:p>
+    <w:p>
+      <w:pPr>
+        <w:pStyle w:val="ListParagraph"/>
+        <w:bidi/>
+        <w:ind w:left="792"/>
+        <w:rPr>
+          <w:rFonts w:ascii="Arial" w:hAnsi="Arial" w:cs="Arial"/>
           <w:rtl/>
         </w:rPr>
       </w:pPr>
@@ -5982,38 +8166,6 @@
     <w:p>
       <w:pPr>
         <w:bidi/>
-        <w:ind w:left="720" w:firstLine="720"/>
-        <w:rPr>
-          <w:rFonts w:ascii="Calibri" w:eastAsia="Calibri" w:hAnsi="Calibri" w:cs="Arial"/>
-          <w:sz w:val="24"/>
-          <w:szCs w:val="24"/>
-          <w:lang w:bidi="ar-AE"/>
-        </w:rPr>
-      </w:pPr>
-      <w:proofErr w:type="spellStart"/>
-      <w:r>
-        <w:rPr>
-          <w:rFonts w:ascii="Calibri" w:eastAsia="Calibri" w:hAnsi="Calibri" w:cs="Arial"/>
-          <w:sz w:val="24"/>
-          <w:szCs w:val="24"/>
-          <w:lang w:bidi="ar-AE"/>
-        </w:rPr>
-        <w:t>Errrrrrrrrorrrrrrr</w:t>
-      </w:r>
-      <w:proofErr w:type="spellEnd"/>
-      <w:r>
-        <w:rPr>
-          <w:rFonts w:ascii="Calibri" w:eastAsia="Calibri" w:hAnsi="Calibri" w:cs="Arial"/>
-          <w:sz w:val="24"/>
-          <w:szCs w:val="24"/>
-          <w:lang w:bidi="ar-AE"/>
-        </w:rPr>
-        <w:t xml:space="preserve"> change example here and maybe choose different f</w:t>
-      </w:r>
-    </w:p>
-    <w:p>
-      <w:pPr>
-        <w:bidi/>
         <w:ind w:left="720"/>
         <w:jc w:val="center"/>
         <w:rPr>
@@ -6033,67 +8185,13 @@
             </w:rPr>
             <m:t>D=</m:t>
           </m:r>
-          <m:d>
-            <m:dPr>
-              <m:begChr m:val="{"/>
-              <m:ctrlPr>
-                <w:rPr>
-                  <w:rFonts w:ascii="Cambria Math" w:eastAsia="Calibri" w:hAnsi="Cambria Math" w:cs="Arial"/>
-                  <w:i/>
-                  <w:sz w:val="24"/>
-                  <w:szCs w:val="24"/>
-                </w:rPr>
-              </m:ctrlPr>
-            </m:dPr>
-            <m:e>
-              <m:d>
-                <m:dPr>
-                  <m:ctrlPr>
-                    <w:rPr>
-                      <w:rFonts w:ascii="Cambria Math" w:eastAsia="Calibri" w:hAnsi="Cambria Math" w:cs="Arial"/>
-                      <w:i/>
-                      <w:sz w:val="24"/>
-                      <w:szCs w:val="24"/>
-                    </w:rPr>
-                  </m:ctrlPr>
-                </m:dPr>
-                <m:e>
-                  <m:r>
-                    <w:rPr>
-                      <w:rFonts w:ascii="Cambria Math" w:eastAsia="Calibri" w:hAnsi="Cambria Math" w:cs="Arial"/>
-                      <w:sz w:val="24"/>
-                      <w:szCs w:val="24"/>
-                    </w:rPr>
-                    <m:t>(-1,2</m:t>
-                  </m:r>
-                </m:e>
-              </m:d>
-              <m:r>
-                <w:rPr>
-                  <w:rFonts w:ascii="Cambria Math" w:eastAsia="Calibri" w:hAnsi="Cambria Math" w:cs="Arial"/>
-                  <w:sz w:val="24"/>
-                  <w:szCs w:val="24"/>
-                </w:rPr>
-                <m:t>,</m:t>
-              </m:r>
-              <m:r>
-                <w:rPr>
-                  <w:rFonts w:ascii="Cambria Math" w:eastAsia="Calibri" w:hAnsi="Cambria Math" w:cs="Arial"/>
-                  <w:color w:val="FF0000"/>
-                  <w:sz w:val="24"/>
-                  <w:szCs w:val="24"/>
-                </w:rPr>
-                <m:t>-</m:t>
-              </m:r>
-            </m:e>
-          </m:d>
           <m:r>
             <w:rPr>
               <w:rFonts w:ascii="Cambria Math" w:eastAsia="Calibri" w:hAnsi="Cambria Math" w:cs="Arial"/>
               <w:sz w:val="24"/>
               <w:szCs w:val="24"/>
             </w:rPr>
-            <m:t xml:space="preserve">, </m:t>
+            <m:t>{</m:t>
           </m:r>
           <m:d>
             <m:dPr>
@@ -6125,7 +8223,7 @@
                       <w:sz w:val="24"/>
                       <w:szCs w:val="24"/>
                     </w:rPr>
-                    <m:t>1,4</m:t>
+                    <m:t>-1,0</m:t>
                   </m:r>
                 </m:e>
               </m:d>
@@ -6135,12 +8233,81 @@
                   <w:sz w:val="24"/>
                   <w:szCs w:val="24"/>
                 </w:rPr>
-                <m:t>,</m:t>
+                <m:t xml:space="preserve">, </m:t>
               </m:r>
               <m:r>
                 <w:rPr>
                   <w:rFonts w:ascii="Cambria Math" w:eastAsia="Calibri" w:hAnsi="Cambria Math" w:cs="Arial"/>
-                  <w:color w:val="385623"/>
+                  <w:color w:val="FF0000"/>
+                  <w:sz w:val="24"/>
+                  <w:szCs w:val="24"/>
+                </w:rPr>
+                <m:t>-</m:t>
+              </m:r>
+            </m:e>
+          </m:d>
+          <m:r>
+            <w:rPr>
+              <w:rFonts w:ascii="Cambria Math" w:eastAsia="Calibri" w:hAnsi="Cambria Math" w:cs="Arial"/>
+              <w:sz w:val="24"/>
+              <w:szCs w:val="24"/>
+            </w:rPr>
+            <m:t>,</m:t>
+          </m:r>
+          <m:d>
+            <m:dPr>
+              <m:ctrlPr>
+                <w:rPr>
+                  <w:rFonts w:ascii="Cambria Math" w:eastAsia="Calibri" w:hAnsi="Cambria Math" w:cs="Arial"/>
+                  <w:i/>
+                  <w:sz w:val="24"/>
+                  <w:szCs w:val="24"/>
+                </w:rPr>
+              </m:ctrlPr>
+            </m:dPr>
+            <m:e>
+              <m:d>
+                <m:dPr>
+                  <m:ctrlPr>
+                    <w:rPr>
+                      <w:rFonts w:ascii="Cambria Math" w:eastAsia="Calibri" w:hAnsi="Cambria Math" w:cs="Arial"/>
+                      <w:i/>
+                      <w:sz w:val="24"/>
+                      <w:szCs w:val="24"/>
+                    </w:rPr>
+                  </m:ctrlPr>
+                </m:dPr>
+                <m:e>
+                  <m:r>
+                    <w:rPr>
+                      <w:rFonts w:ascii="Cambria Math" w:eastAsia="Calibri" w:hAnsi="Cambria Math" w:cs="Arial"/>
+                      <w:sz w:val="24"/>
+                      <w:szCs w:val="24"/>
+                    </w:rPr>
+                    <m:t>1,</m:t>
+                  </m:r>
+                  <m:r>
+                    <w:rPr>
+                      <w:rFonts w:ascii="Cambria Math" w:eastAsia="Calibri" w:hAnsi="Cambria Math" w:cs="Arial"/>
+                      <w:sz w:val="24"/>
+                      <w:szCs w:val="24"/>
+                    </w:rPr>
+                    <m:t>1</m:t>
+                  </m:r>
+                  <m:r>
+                    <w:rPr>
+                      <w:rFonts w:ascii="Cambria Math" w:eastAsia="Calibri" w:hAnsi="Cambria Math" w:cs="Arial"/>
+                      <w:sz w:val="24"/>
+                      <w:szCs w:val="24"/>
+                    </w:rPr>
+                    <m:t>0</m:t>
+                  </m:r>
+                </m:e>
+              </m:d>
+              <m:r>
+                <w:rPr>
+                  <w:rFonts w:ascii="Cambria Math" w:eastAsia="Calibri" w:hAnsi="Cambria Math" w:cs="Arial"/>
+                  <w:color w:val="385623" w:themeColor="accent6" w:themeShade="80"/>
                   <w:sz w:val="24"/>
                   <w:szCs w:val="24"/>
                 </w:rPr>
@@ -6174,7 +8341,15 @@
                   <w:sz w:val="24"/>
                   <w:szCs w:val="24"/>
                 </w:rPr>
-                <m:t>0,6</m:t>
+                <m:t>-2,</m:t>
+              </m:r>
+              <m:r>
+                <w:rPr>
+                  <w:rFonts w:ascii="Cambria Math" w:eastAsia="Calibri" w:hAnsi="Cambria Math" w:cs="Arial"/>
+                  <w:sz w:val="24"/>
+                  <w:szCs w:val="24"/>
+                </w:rPr>
+                <m:t>6</m:t>
               </m:r>
             </m:e>
           </m:d>
@@ -6201,7 +8376,15 @@
               <w:sz w:val="24"/>
               <w:szCs w:val="24"/>
             </w:rPr>
-            <m:t>)}</m:t>
+            <m:t>)</m:t>
+          </m:r>
+          <m:r>
+            <w:rPr>
+              <w:rFonts w:ascii="Cambria Math" w:eastAsia="Calibri" w:hAnsi="Cambria Math" w:cs="Arial"/>
+              <w:sz w:val="24"/>
+              <w:szCs w:val="24"/>
+            </w:rPr>
+            <m:t>}</m:t>
           </m:r>
           <m:r>
             <m:rPr>
@@ -6223,10 +8406,259 @@
         <w:bidi/>
         <w:ind w:left="720"/>
         <w:rPr>
+          <w:rFonts w:ascii="Calibri" w:eastAsia="Calibri" w:hAnsi="Calibri" w:cs="Arial"/>
+          <w:i/>
+          <w:sz w:val="24"/>
+          <w:szCs w:val="24"/>
+          <w:rtl/>
+        </w:rPr>
+      </w:pPr>
+      <w:r>
+        <w:rPr>
+          <w:rFonts w:ascii="Calibri" w:eastAsia="Times New Roman" w:hAnsi="Calibri" w:cs="Arial" w:hint="cs"/>
+          <w:i/>
+          <w:sz w:val="24"/>
+          <w:szCs w:val="24"/>
+          <w:rtl/>
+        </w:rPr>
+        <w:t xml:space="preserve">לגבי </w:t>
+      </w:r>
+      <w:r>
+        <w:rPr>
           <w:rFonts w:ascii="Calibri" w:eastAsia="Times New Roman" w:hAnsi="Calibri" w:cs="Arial"/>
           <w:i/>
           <w:sz w:val="24"/>
           <w:szCs w:val="24"/>
+          <w:lang w:bidi="ar-AE"/>
+        </w:rPr>
+        <w:t>id3</w:t>
+      </w:r>
+      <w:r>
+        <w:rPr>
+          <w:rFonts w:ascii="Calibri" w:eastAsia="Times New Roman" w:hAnsi="Calibri" w:cs="Arial" w:hint="cs"/>
+          <w:i/>
+          <w:sz w:val="24"/>
+          <w:szCs w:val="24"/>
+          <w:rtl/>
+        </w:rPr>
+        <w:t xml:space="preserve">: נמיין את ערכי </w:t>
+      </w:r>
+      <m:oMath>
+        <m:sSub>
+          <m:sSubPr>
+            <m:ctrlPr>
+              <w:rPr>
+                <w:rFonts w:ascii="Cambria Math" w:eastAsia="Times New Roman" w:hAnsi="Cambria Math" w:cs="Arial"/>
+                <w:i/>
+                <w:sz w:val="24"/>
+                <w:szCs w:val="24"/>
+              </w:rPr>
+            </m:ctrlPr>
+          </m:sSubPr>
+          <m:e>
+            <m:r>
+              <w:rPr>
+                <w:rFonts w:ascii="Cambria Math" w:eastAsia="Times New Roman" w:hAnsi="Cambria Math" w:cs="Arial"/>
+                <w:sz w:val="24"/>
+                <w:szCs w:val="24"/>
+              </w:rPr>
+              <m:t>x</m:t>
+            </m:r>
+          </m:e>
+          <m:sub>
+            <m:r>
+              <w:rPr>
+                <w:rFonts w:ascii="Cambria Math" w:eastAsia="Times New Roman" w:hAnsi="Cambria Math" w:cs="Arial"/>
+                <w:sz w:val="24"/>
+                <w:szCs w:val="24"/>
+              </w:rPr>
+              <m:t>1</m:t>
+            </m:r>
+          </m:sub>
+        </m:sSub>
+        <m:r>
+          <w:rPr>
+            <w:rFonts w:ascii="Cambria Math" w:eastAsia="Times New Roman" w:hAnsi="Cambria Math" w:cs="Arial"/>
+            <w:sz w:val="24"/>
+            <w:szCs w:val="24"/>
+          </w:rPr>
+          <m:t xml:space="preserve"> </m:t>
+        </m:r>
+      </m:oMath>
+      <w:r>
+        <w:rPr>
+          <w:rFonts w:ascii="Calibri" w:eastAsia="Times New Roman" w:hAnsi="Calibri" w:cs="Arial" w:hint="cs"/>
+          <w:i/>
+          <w:sz w:val="24"/>
+          <w:szCs w:val="24"/>
+          <w:rtl/>
+        </w:rPr>
+        <w:t xml:space="preserve"> , מקבלים : </w:t>
+      </w:r>
+      <w:r>
+        <w:rPr>
+          <w:rFonts w:ascii="Calibri" w:eastAsia="Times New Roman" w:hAnsi="Calibri" w:cs="Arial"/>
+          <w:i/>
+          <w:sz w:val="24"/>
+          <w:szCs w:val="24"/>
+          <w:lang w:bidi="ar-AE"/>
+        </w:rPr>
+        <w:t xml:space="preserve">-2,-1,1 </w:t>
+      </w:r>
+      <w:r>
+        <w:rPr>
+          <w:rFonts w:ascii="Calibri" w:eastAsia="Times New Roman" w:hAnsi="Calibri" w:cs="Arial" w:hint="cs"/>
+          <w:i/>
+          <w:sz w:val="24"/>
+          <w:szCs w:val="24"/>
+          <w:rtl/>
+        </w:rPr>
+        <w:t xml:space="preserve"> </w:t>
+      </w:r>
+      <w:r>
+        <w:rPr>
+          <w:rFonts w:ascii="Calibri" w:eastAsia="Times New Roman" w:hAnsi="Calibri" w:cs="Arial"/>
+          <w:i/>
+          <w:sz w:val="24"/>
+          <w:szCs w:val="24"/>
+          <w:lang w:bidi="ar-AE"/>
+        </w:rPr>
+        <w:t>id3</w:t>
+      </w:r>
+      <w:r>
+        <w:rPr>
+          <w:rFonts w:ascii="Calibri" w:eastAsia="Times New Roman" w:hAnsi="Calibri" w:cs="Arial" w:hint="cs"/>
+          <w:i/>
+          <w:sz w:val="24"/>
+          <w:szCs w:val="24"/>
+          <w:rtl/>
+        </w:rPr>
+        <w:t xml:space="preserve"> ינסה לפצל קודם כל לפי </w:t>
+      </w:r>
+      <w:r>
+        <w:rPr>
+          <w:rFonts w:ascii="Calibri" w:eastAsia="Times New Roman" w:hAnsi="Calibri" w:cs="Arial"/>
+          <w:i/>
+          <w:sz w:val="24"/>
+          <w:szCs w:val="24"/>
+          <w:lang w:bidi="ar-AE"/>
+        </w:rPr>
+        <w:t>-1.5</w:t>
+      </w:r>
+      <w:r>
+        <w:rPr>
+          <w:rFonts w:ascii="Calibri" w:eastAsia="Times New Roman" w:hAnsi="Calibri" w:cs="Arial" w:hint="cs"/>
+          <w:i/>
+          <w:sz w:val="24"/>
+          <w:szCs w:val="24"/>
+          <w:rtl/>
+        </w:rPr>
+        <w:t xml:space="preserve"> וישאר עם אי וודאות שגדולה מ 0 כי תשאר לו צומת שתכיל (</w:t>
+      </w:r>
+      <w:r>
+        <w:rPr>
+          <w:rFonts w:ascii="Calibri" w:eastAsia="Times New Roman" w:hAnsi="Calibri" w:cs="Arial"/>
+          <w:i/>
+          <w:sz w:val="24"/>
+          <w:szCs w:val="24"/>
+          <w:lang w:bidi="ar-AE"/>
+        </w:rPr>
+        <w:t>-1,0</w:t>
+      </w:r>
+      <w:r>
+        <w:rPr>
+          <w:rFonts w:ascii="Calibri" w:eastAsia="Times New Roman" w:hAnsi="Calibri" w:cs="Arial" w:hint="cs"/>
+          <w:i/>
+          <w:sz w:val="24"/>
+          <w:szCs w:val="24"/>
+          <w:rtl/>
+        </w:rPr>
+        <w:t>) ו (</w:t>
+      </w:r>
+      <w:r>
+        <w:rPr>
+          <w:rFonts w:ascii="Calibri" w:eastAsia="Times New Roman" w:hAnsi="Calibri" w:cs="Arial"/>
+          <w:i/>
+          <w:sz w:val="24"/>
+          <w:szCs w:val="24"/>
+          <w:lang w:bidi="ar-AE"/>
+        </w:rPr>
+        <w:t>1,0</w:t>
+      </w:r>
+      <w:r>
+        <w:rPr>
+          <w:rFonts w:ascii="Calibri" w:eastAsia="Times New Roman" w:hAnsi="Calibri" w:cs="Arial" w:hint="cs"/>
+          <w:i/>
+          <w:sz w:val="24"/>
+          <w:szCs w:val="24"/>
+          <w:rtl/>
+        </w:rPr>
+        <w:t>) ושניהם עם סימנים הפוכים. עכשיו הוא ינסה לפצל לפי 0 , ואז יקבל אי וודאות של 0</w:t>
+      </w:r>
+      <w:r>
+        <w:rPr>
+          <w:rFonts w:ascii="Calibri" w:eastAsia="Times New Roman" w:hAnsi="Calibri" w:cs="Arial" w:hint="cs"/>
+          <w:i/>
+          <w:sz w:val="24"/>
+          <w:szCs w:val="24"/>
+          <w:rtl/>
+        </w:rPr>
+        <w:t xml:space="preserve"> (יקבל צומת אחד שבה בן אחד חיובי , וצומת שבה שני בנים שלילים) לכן הוא יבחר </w:t>
+      </w:r>
+      <m:oMath>
+        <m:sSub>
+          <m:sSubPr>
+            <m:ctrlPr>
+              <w:rPr>
+                <w:rFonts w:ascii="Cambria Math" w:eastAsia="Times New Roman" w:hAnsi="Cambria Math" w:cs="Arial"/>
+                <w:i/>
+                <w:sz w:val="24"/>
+                <w:szCs w:val="24"/>
+              </w:rPr>
+            </m:ctrlPr>
+          </m:sSubPr>
+          <m:e>
+            <m:r>
+              <w:rPr>
+                <w:rFonts w:ascii="Cambria Math" w:eastAsia="Times New Roman" w:hAnsi="Cambria Math" w:cs="Arial"/>
+                <w:sz w:val="24"/>
+                <w:szCs w:val="24"/>
+              </w:rPr>
+              <m:t>x</m:t>
+            </m:r>
+          </m:e>
+          <m:sub>
+            <m:r>
+              <w:rPr>
+                <w:rFonts w:ascii="Cambria Math" w:eastAsia="Times New Roman" w:hAnsi="Cambria Math" w:cs="Arial"/>
+                <w:sz w:val="24"/>
+                <w:szCs w:val="24"/>
+              </w:rPr>
+              <m:t>1</m:t>
+            </m:r>
+          </m:sub>
+        </m:sSub>
+      </m:oMath>
+      <w:r>
+        <w:rPr>
+          <w:rFonts w:ascii="Calibri" w:eastAsia="Times New Roman" w:hAnsi="Calibri" w:cs="Arial" w:hint="cs"/>
+          <w:i/>
+          <w:sz w:val="24"/>
+          <w:szCs w:val="24"/>
+          <w:rtl/>
+        </w:rPr>
+        <w:t xml:space="preserve"> עם סף 0 שזו בדיוק פונקצית המטרה , לכן הוא לעולם לא יטעה.</w:t>
+      </w:r>
+    </w:p>
+    <w:p>
+      <w:pPr>
+        <w:bidi/>
+        <w:ind w:left="720"/>
+        <w:rPr>
+          <w:rFonts w:ascii="Calibri" w:eastAsia="Calibri" w:hAnsi="Calibri" w:cs="Arial"/>
+          <w:i/>
+          <w:sz w:val="24"/>
+          <w:szCs w:val="24"/>
           <w:rtl/>
         </w:rPr>
       </w:pPr>
@@ -6237,7 +8669,104 @@
           <w:szCs w:val="24"/>
           <w:rtl/>
         </w:rPr>
-        <w:t xml:space="preserve">נשים לב שעץ </w:t>
+        <w:t xml:space="preserve">לעומת זאת אם הוא החליט לפצל לפי </w:t>
+      </w:r>
+      <m:oMath>
+        <m:sSub>
+          <m:sSubPr>
+            <m:ctrlPr>
+              <w:rPr>
+                <w:rFonts w:ascii="Cambria Math" w:eastAsia="Calibri" w:hAnsi="Cambria Math" w:cs="Arial"/>
+                <w:i/>
+                <w:sz w:val="24"/>
+                <w:szCs w:val="24"/>
+              </w:rPr>
+            </m:ctrlPr>
+          </m:sSubPr>
+          <m:e>
+            <m:r>
+              <w:rPr>
+                <w:rFonts w:ascii="Cambria Math" w:eastAsia="Calibri" w:hAnsi="Cambria Math" w:cs="Arial"/>
+                <w:sz w:val="24"/>
+                <w:szCs w:val="24"/>
+              </w:rPr>
+              <m:t>x</m:t>
+            </m:r>
+          </m:e>
+          <m:sub>
+            <m:r>
+              <w:rPr>
+                <w:rFonts w:ascii="Cambria Math" w:eastAsia="Calibri" w:hAnsi="Cambria Math" w:cs="Arial"/>
+                <w:sz w:val="24"/>
+                <w:szCs w:val="24"/>
+              </w:rPr>
+              <m:t>2</m:t>
+            </m:r>
+          </m:sub>
+        </m:sSub>
+      </m:oMath>
+      <w:r>
+        <w:rPr>
+          <w:rFonts w:ascii="Calibri" w:eastAsia="Times New Roman" w:hAnsi="Calibri" w:cs="Arial" w:hint="cs"/>
+          <w:sz w:val="24"/>
+          <w:szCs w:val="24"/>
+          <w:rtl/>
+        </w:rPr>
+        <w:t xml:space="preserve"> </w:t>
+      </w:r>
+      <w:r>
+        <w:rPr>
+          <w:rFonts w:ascii="Calibri" w:eastAsia="Calibri" w:hAnsi="Calibri" w:cs="Arial" w:hint="cs"/>
+          <w:sz w:val="24"/>
+          <w:szCs w:val="24"/>
+          <w:rtl/>
+        </w:rPr>
+        <w:t xml:space="preserve">יקח את הממוצע שזה </w:t>
+      </w:r>
+      <w:r>
+        <w:rPr>
+          <w:rFonts w:ascii="Calibri" w:eastAsia="Calibri" w:hAnsi="Calibri" w:cs="Arial" w:hint="cs"/>
+          <w:sz w:val="24"/>
+          <w:szCs w:val="24"/>
+          <w:rtl/>
+        </w:rPr>
+        <w:t>5</w:t>
+      </w:r>
+      <w:r>
+        <w:rPr>
+          <w:rFonts w:ascii="Calibri" w:eastAsia="Calibri" w:hAnsi="Calibri" w:cs="Arial" w:hint="cs"/>
+          <w:sz w:val="24"/>
+          <w:szCs w:val="24"/>
+          <w:rtl/>
+        </w:rPr>
+        <w:t xml:space="preserve"> ויקבל אי וודאות יותר מ 0 (</w:t>
+      </w:r>
+      <w:r>
+        <w:rPr>
+          <w:rFonts w:ascii="Calibri" w:eastAsia="Calibri" w:hAnsi="Calibri" w:cs="Arial" w:hint="cs"/>
+          <w:sz w:val="24"/>
+          <w:szCs w:val="24"/>
+          <w:rtl/>
+        </w:rPr>
+        <w:t>כי הוא ישאר</w:t>
+      </w:r>
+      <w:r>
+        <w:rPr>
+          <w:rFonts w:ascii="Calibri" w:eastAsia="Calibri" w:hAnsi="Calibri" w:cs="Arial" w:hint="cs"/>
+          <w:sz w:val="24"/>
+          <w:szCs w:val="24"/>
+          <w:rtl/>
+        </w:rPr>
+        <w:t xml:space="preserve"> לו </w:t>
+      </w:r>
+      <w:r>
+        <w:rPr>
+          <w:rFonts w:ascii="Calibri" w:eastAsia="Calibri" w:hAnsi="Calibri" w:cs="Arial" w:hint="cs"/>
+          <w:sz w:val="24"/>
+          <w:szCs w:val="24"/>
+          <w:rtl/>
+        </w:rPr>
+        <w:t xml:space="preserve"> צומת אחד עם 2 בנים שהסימונים שלהם הפוכים (</w:t>
       </w:r>
       <w:r>
         <w:rPr>
@@ -6246,7 +8775,7 @@
           <w:szCs w:val="24"/>
           <w:lang w:bidi="ar-AE"/>
         </w:rPr>
-        <w:t xml:space="preserve">ID3 </w:t>
+        <w:t>-2,6</w:t>
       </w:r>
       <w:r>
         <w:rPr>
@@ -6255,7 +8784,34 @@
           <w:szCs w:val="24"/>
           <w:rtl/>
         </w:rPr>
-        <w:t xml:space="preserve"> יבחר קודם כל לפצל לפי </w:t>
+        <w:t>) ו (1,10)</w:t>
+      </w:r>
+      <w:r>
+        <w:rPr>
+          <w:rFonts w:ascii="Calibri" w:eastAsia="Calibri" w:hAnsi="Calibri" w:cs="Arial" w:hint="cs"/>
+          <w:sz w:val="24"/>
+          <w:szCs w:val="24"/>
+          <w:rtl/>
+        </w:rPr>
+        <w:t>)</w:t>
+      </w:r>
+      <w:r>
+        <w:rPr>
+          <w:rFonts w:ascii="Calibri" w:eastAsia="Calibri" w:hAnsi="Calibri" w:cs="Arial" w:hint="cs"/>
+          <w:sz w:val="24"/>
+          <w:szCs w:val="24"/>
+          <w:rtl/>
+        </w:rPr>
+        <w:t xml:space="preserve"> </w:t>
+      </w:r>
+      <w:r>
+        <w:rPr>
+          <w:rFonts w:ascii="Calibri" w:eastAsia="Calibri" w:hAnsi="Calibri" w:cs="Arial" w:hint="cs"/>
+          <w:sz w:val="24"/>
+          <w:szCs w:val="24"/>
+          <w:rtl/>
+        </w:rPr>
+        <w:t xml:space="preserve">אז יחליט לפצל לפי </w:t>
       </w:r>
       <m:oMath>
         <m:sSub>
@@ -6294,155 +8850,20 @@
       <w:r>
         <w:rPr>
           <w:rFonts w:ascii="Calibri" w:eastAsia="Times New Roman" w:hAnsi="Calibri" w:cs="Arial" w:hint="cs"/>
-          <w:sz w:val="24"/>
-          <w:szCs w:val="24"/>
-          <w:rtl/>
-        </w:rPr>
-        <w:t xml:space="preserve"> </w:t>
-      </w:r>
-      <w:r>
-        <w:rPr>
-          <w:rFonts w:ascii="Calibri" w:eastAsia="Calibri" w:hAnsi="Calibri" w:cs="Arial" w:hint="cs"/>
-          <w:sz w:val="24"/>
-          <w:szCs w:val="24"/>
-          <w:rtl/>
-        </w:rPr>
-        <w:t xml:space="preserve">(הוא יבחר את הממוצע בין -1 ו 1 ל 0 שזה 0 ויקבל שני צמתים סופיים), כי פיצול זה יניב אי וודאות  של 0 , לעומת זאת אם הוא החליט לפצל לפי </w:t>
-      </w:r>
-      <m:oMath>
-        <m:sSub>
-          <m:sSubPr>
-            <m:ctrlPr>
-              <w:rPr>
-                <w:rFonts w:ascii="Cambria Math" w:eastAsia="Calibri" w:hAnsi="Cambria Math" w:cs="Arial"/>
-                <w:i/>
-                <w:sz w:val="24"/>
-                <w:szCs w:val="24"/>
-              </w:rPr>
-            </m:ctrlPr>
-          </m:sSubPr>
-          <m:e>
-            <m:r>
-              <w:rPr>
-                <w:rFonts w:ascii="Cambria Math" w:eastAsia="Calibri" w:hAnsi="Cambria Math" w:cs="Arial"/>
-                <w:sz w:val="24"/>
-                <w:szCs w:val="24"/>
-              </w:rPr>
-              <m:t>x</m:t>
-            </m:r>
-          </m:e>
-          <m:sub>
-            <m:r>
-              <w:rPr>
-                <w:rFonts w:ascii="Cambria Math" w:eastAsia="Calibri" w:hAnsi="Cambria Math" w:cs="Arial"/>
-                <w:sz w:val="24"/>
-                <w:szCs w:val="24"/>
-              </w:rPr>
-              <m:t>2</m:t>
-            </m:r>
-          </m:sub>
-        </m:sSub>
-      </m:oMath>
-      <w:r>
+          <w:i/>
+          <w:sz w:val="24"/>
+          <w:szCs w:val="24"/>
+          <w:rtl/>
+        </w:rPr>
+        <w:t xml:space="preserve"> עם סף 0 שזה בדיוק פונקצית המסווג לכן הוא תמיד יפגע.</w:t>
+      </w:r>
+    </w:p>
+    <w:p>
+      <w:pPr>
+        <w:bidi/>
+        <w:ind w:left="720"/>
         <w:rPr>
           <w:rFonts w:ascii="Calibri" w:eastAsia="Times New Roman" w:hAnsi="Calibri" w:cs="Arial" w:hint="cs"/>
-          <w:sz w:val="24"/>
-          <w:szCs w:val="24"/>
-          <w:rtl/>
-        </w:rPr>
-        <w:t xml:space="preserve"> </w:t>
-      </w:r>
-      <w:proofErr w:type="spellStart"/>
-      <w:r>
-        <w:rPr>
-          <w:rFonts w:ascii="Calibri" w:eastAsia="Calibri" w:hAnsi="Calibri" w:cs="Arial" w:hint="cs"/>
-          <w:sz w:val="24"/>
-          <w:szCs w:val="24"/>
-          <w:rtl/>
-        </w:rPr>
-        <w:t>יקח</w:t>
-      </w:r>
-      <w:proofErr w:type="spellEnd"/>
-      <w:r>
-        <w:rPr>
-          <w:rFonts w:ascii="Calibri" w:eastAsia="Calibri" w:hAnsi="Calibri" w:cs="Arial" w:hint="cs"/>
-          <w:sz w:val="24"/>
-          <w:szCs w:val="24"/>
-          <w:rtl/>
-        </w:rPr>
-        <w:t xml:space="preserve"> את הממוצע שזה 4 ויקבל אי וודאות יותר מ 0 (כי </w:t>
-      </w:r>
-      <w:proofErr w:type="spellStart"/>
-      <w:r>
-        <w:rPr>
-          <w:rFonts w:ascii="Calibri" w:eastAsia="Calibri" w:hAnsi="Calibri" w:cs="Arial" w:hint="cs"/>
-          <w:sz w:val="24"/>
-          <w:szCs w:val="24"/>
-          <w:rtl/>
-        </w:rPr>
-        <w:t>ישאר</w:t>
-      </w:r>
-      <w:proofErr w:type="spellEnd"/>
-      <w:r>
-        <w:rPr>
-          <w:rFonts w:ascii="Calibri" w:eastAsia="Calibri" w:hAnsi="Calibri" w:cs="Arial" w:hint="cs"/>
-          <w:sz w:val="24"/>
-          <w:szCs w:val="24"/>
-          <w:rtl/>
-        </w:rPr>
-        <w:t xml:space="preserve"> לו צומת עם שני בנים עם סיווגים שונים (0,6) ו (1,4)).אז יחליט לפצל לפי </w:t>
-      </w:r>
-      <m:oMath>
-        <m:sSub>
-          <m:sSubPr>
-            <m:ctrlPr>
-              <w:rPr>
-                <w:rFonts w:ascii="Cambria Math" w:eastAsia="Calibri" w:hAnsi="Cambria Math" w:cs="Arial"/>
-                <w:i/>
-                <w:sz w:val="24"/>
-                <w:szCs w:val="24"/>
-              </w:rPr>
-            </m:ctrlPr>
-          </m:sSubPr>
-          <m:e>
-            <m:r>
-              <w:rPr>
-                <w:rFonts w:ascii="Cambria Math" w:eastAsia="Calibri" w:hAnsi="Cambria Math" w:cs="Arial"/>
-                <w:sz w:val="24"/>
-                <w:szCs w:val="24"/>
-              </w:rPr>
-              <m:t>x</m:t>
-            </m:r>
-          </m:e>
-          <m:sub>
-            <m:r>
-              <w:rPr>
-                <w:rFonts w:ascii="Cambria Math" w:eastAsia="Calibri" w:hAnsi="Cambria Math" w:cs="Arial"/>
-                <w:sz w:val="24"/>
-                <w:szCs w:val="24"/>
-              </w:rPr>
-              <m:t>1</m:t>
-            </m:r>
-          </m:sub>
-        </m:sSub>
-      </m:oMath>
-      <w:r>
-        <w:rPr>
-          <w:rFonts w:ascii="Calibri" w:eastAsia="Times New Roman" w:hAnsi="Calibri" w:cs="Arial" w:hint="cs"/>
-          <w:i/>
-          <w:sz w:val="24"/>
-          <w:szCs w:val="24"/>
-          <w:rtl/>
-        </w:rPr>
-        <w:t xml:space="preserve"> עם סף 0 שזה בדיוק פונקצית המסווג לכן הוא תמיד יפגע.</w:t>
-      </w:r>
-    </w:p>
-    <w:p>
-      <w:pPr>
-        <w:bidi/>
-        <w:ind w:left="720"/>
-        <w:rPr>
-          <w:rFonts w:ascii="Calibri" w:eastAsia="Times New Roman" w:hAnsi="Calibri" w:cs="Arial"/>
           <w:i/>
           <w:sz w:val="24"/>
           <w:szCs w:val="24"/>
@@ -6526,7 +8947,27 @@
           <w:szCs w:val="24"/>
           <w:lang w:bidi="ar-AE"/>
         </w:rPr>
-        <w:t>1.00000000001, 4</w:t>
+        <w:t>-0</w:t>
+      </w:r>
+      <w:r>
+        <w:rPr>
+          <w:rFonts w:ascii="Calibri" w:eastAsia="Times New Roman" w:hAnsi="Calibri" w:cs="Arial"/>
+          <w:i/>
+          <w:sz w:val="24"/>
+          <w:szCs w:val="24"/>
+          <w:lang w:bidi="ar-AE"/>
+        </w:rPr>
+        <w:t xml:space="preserve">.00000000001, </w:t>
+      </w:r>
+      <w:r>
+        <w:rPr>
+          <w:rFonts w:ascii="Calibri" w:eastAsia="Times New Roman" w:hAnsi="Calibri" w:cs="Arial"/>
+          <w:i/>
+          <w:sz w:val="24"/>
+          <w:szCs w:val="24"/>
+          <w:lang w:bidi="ar-AE"/>
+        </w:rPr>
+        <w:t>10</w:t>
       </w:r>
       <w:r>
         <w:rPr>
@@ -6576,18 +9017,92 @@
           <w:szCs w:val="24"/>
           <w:rtl/>
         </w:rPr>
-        <w:t xml:space="preserve"> כי (1,4) היא הנקודה הכי קרובה עליה , אבל זו טעות כי הסיווג האמיתי הוא </w:t>
+        <w:t xml:space="preserve"> כי (1,</w:t>
       </w:r>
       <w:r>
         <w:rPr>
           <w:rFonts w:ascii="Calibri" w:eastAsia="Times New Roman" w:hAnsi="Calibri" w:cs="Arial" w:hint="cs"/>
           <w:i/>
+          <w:sz w:val="24"/>
+          <w:szCs w:val="24"/>
+          <w:rtl/>
+        </w:rPr>
+        <w:t>10</w:t>
+      </w:r>
+      <w:r>
+        <w:rPr>
+          <w:rFonts w:ascii="Calibri" w:eastAsia="Times New Roman" w:hAnsi="Calibri" w:cs="Arial" w:hint="cs"/>
+          <w:i/>
+          <w:sz w:val="24"/>
+          <w:szCs w:val="24"/>
+          <w:rtl/>
+        </w:rPr>
+        <w:t xml:space="preserve">) היא הנקודה הכי קרובה עליה , אבל זו טעות כי הסיווג האמיתי הוא </w:t>
+      </w:r>
+      <w:r>
+        <w:rPr>
+          <w:rFonts w:ascii="Calibri" w:eastAsia="Times New Roman" w:hAnsi="Calibri" w:cs="Arial"/>
+          <w:i/>
           <w:color w:val="FF0000"/>
           <w:sz w:val="24"/>
           <w:szCs w:val="24"/>
           <w:rtl/>
         </w:rPr>
-        <w:t>-</w:t>
+        <w:t>–</w:t>
+      </w:r>
+      <w:r>
+        <w:rPr>
+          <w:rFonts w:ascii="Calibri" w:eastAsia="Times New Roman" w:hAnsi="Calibri" w:cs="Arial" w:hint="cs"/>
+          <w:i/>
+          <w:sz w:val="24"/>
+          <w:szCs w:val="24"/>
+          <w:rtl/>
+        </w:rPr>
+        <w:t xml:space="preserve"> כי </w:t>
+      </w:r>
+      <m:oMath>
+        <m:sSub>
+          <m:sSubPr>
+            <m:ctrlPr>
+              <w:rPr>
+                <w:rFonts w:ascii="Cambria Math" w:eastAsia="Times New Roman" w:hAnsi="Cambria Math" w:cs="Arial"/>
+                <w:i/>
+                <w:sz w:val="24"/>
+                <w:szCs w:val="24"/>
+              </w:rPr>
+            </m:ctrlPr>
+          </m:sSubPr>
+          <m:e>
+            <m:r>
+              <w:rPr>
+                <w:rFonts w:ascii="Cambria Math" w:eastAsia="Times New Roman" w:hAnsi="Cambria Math" w:cs="Arial"/>
+                <w:sz w:val="24"/>
+                <w:szCs w:val="24"/>
+              </w:rPr>
+              <m:t>x</m:t>
+            </m:r>
+          </m:e>
+          <m:sub>
+            <m:r>
+              <w:rPr>
+                <w:rFonts w:ascii="Cambria Math" w:eastAsia="Times New Roman" w:hAnsi="Cambria Math" w:cs="Arial"/>
+                <w:sz w:val="24"/>
+                <w:szCs w:val="24"/>
+              </w:rPr>
+              <m:t>1</m:t>
+            </m:r>
+          </m:sub>
+        </m:sSub>
+      </m:oMath>
+      <w:r>
+        <w:rPr>
+          <w:rFonts w:ascii="Calibri" w:eastAsia="Times New Roman" w:hAnsi="Calibri" w:cs="Arial" w:hint="cs"/>
+          <w:i/>
+          <w:sz w:val="24"/>
+          <w:szCs w:val="24"/>
+          <w:rtl/>
+        </w:rPr>
+        <w:t xml:space="preserve"> עבורה הוא שלילי</w:t>
       </w:r>
       <w:r>
         <w:rPr>
@@ -6847,9 +9362,18 @@
           <w:szCs w:val="24"/>
           <w:rtl/>
         </w:rPr>
-        <w:t xml:space="preserve">*נקודה אחרונה: הנחתי שלא צריך </w:t>
-      </w:r>
-      <w:proofErr w:type="spellStart"/>
+        <w:t xml:space="preserve">*נקודה אחרונה: הנחתי שלא צריך להתיחס למקרים בהם </w:t>
+      </w:r>
+      <w:r>
+        <w:rPr>
+          <w:rFonts w:ascii="Calibri" w:eastAsia="Times New Roman" w:hAnsi="Calibri" w:cs="Arial"/>
+          <w:i/>
+          <w:sz w:val="24"/>
+          <w:szCs w:val="24"/>
+          <w:lang w:bidi="ar-AE"/>
+        </w:rPr>
+        <w:t>k</w:t>
+      </w:r>
       <w:r>
         <w:rPr>
           <w:rFonts w:ascii="Calibri" w:eastAsia="Times New Roman" w:hAnsi="Calibri" w:cs="Arial" w:hint="cs"/>
@@ -6858,9 +9382,8 @@
           <w:szCs w:val="24"/>
           <w:rtl/>
         </w:rPr>
-        <w:t>להתיחס</w:t>
-      </w:r>
-      <w:proofErr w:type="spellEnd"/>
+        <w:t xml:space="preserve"> זוגיים כי זה </w:t>
+      </w:r>
       <w:r>
         <w:rPr>
           <w:rFonts w:ascii="Calibri" w:eastAsia="Times New Roman" w:hAnsi="Calibri" w:cs="Arial" w:hint="cs"/>
@@ -6869,17 +9392,7 @@
           <w:szCs w:val="24"/>
           <w:rtl/>
         </w:rPr>
-        <w:t xml:space="preserve"> למקרים בהם </w:t>
-      </w:r>
-      <w:r>
-        <w:rPr>
-          <w:rFonts w:ascii="Calibri" w:eastAsia="Times New Roman" w:hAnsi="Calibri" w:cs="Arial"/>
-          <w:i/>
-          <w:sz w:val="24"/>
-          <w:szCs w:val="24"/>
-          <w:lang w:bidi="ar-AE"/>
-        </w:rPr>
-        <w:t>k</w:t>
+        <w:t>בעייתי</w:t>
       </w:r>
       <w:r>
         <w:rPr>
@@ -6889,7 +9402,7 @@
           <w:szCs w:val="24"/>
           <w:rtl/>
         </w:rPr>
-        <w:t xml:space="preserve"> זוגיים כי זה פשוט לא כזה חכם.</w:t>
+        <w:t>.</w:t>
       </w:r>
     </w:p>
     <w:bookmarkEnd w:id="0"/>
@@ -7754,10 +10267,8 @@
           <w:szCs w:val="24"/>
           <w:rtl/>
         </w:rPr>
-        <w:lastRenderedPageBreak/>
         <w:t>(</w:t>
       </w:r>
-      <w:proofErr w:type="spellStart"/>
       <w:r>
         <w:rPr>
           <w:rFonts w:ascii="Calibri" w:eastAsia="Calibri" w:hAnsi="Calibri" w:cs="Arial" w:hint="cs"/>
@@ -7765,9 +10276,17 @@
           <w:szCs w:val="24"/>
           <w:rtl/>
         </w:rPr>
-        <w:t>אנטואיציה</w:t>
-      </w:r>
-      <w:proofErr w:type="spellEnd"/>
+        <w:t>אינטואיצי</w:t>
+      </w:r>
+      <w:r>
+        <w:rPr>
+          <w:rFonts w:ascii="Calibri" w:eastAsia="Calibri" w:hAnsi="Calibri" w:cs="Arial" w:hint="eastAsia"/>
+          <w:sz w:val="24"/>
+          <w:szCs w:val="24"/>
+          <w:rtl/>
+        </w:rPr>
+        <w:t>ה</w:t>
+      </w:r>
       <w:r>
         <w:rPr>
           <w:rFonts w:ascii="Calibri" w:eastAsia="Calibri" w:hAnsi="Calibri" w:cs="Arial" w:hint="cs"/>
@@ -7831,6 +10350,7 @@
               <w:sz w:val="24"/>
               <w:szCs w:val="24"/>
             </w:rPr>
+            <w:lastRenderedPageBreak/>
             <m:t>D={</m:t>
           </m:r>
           <m:d>
@@ -7993,47 +10513,7 @@
           <w:szCs w:val="24"/>
           <w:rtl/>
         </w:rPr>
-        <w:t xml:space="preserve"> : לא משנה עבור איזו </w:t>
-      </w:r>
-      <w:proofErr w:type="spellStart"/>
-      <w:r>
-        <w:rPr>
-          <w:rFonts w:ascii="Calibri" w:eastAsia="Calibri" w:hAnsi="Calibri" w:cs="Arial" w:hint="cs"/>
-          <w:sz w:val="24"/>
-          <w:szCs w:val="24"/>
-          <w:rtl/>
-        </w:rPr>
-        <w:t>פיצר</w:t>
-      </w:r>
-      <w:proofErr w:type="spellEnd"/>
-      <w:r>
-        <w:rPr>
-          <w:rFonts w:ascii="Calibri" w:eastAsia="Calibri" w:hAnsi="Calibri" w:cs="Arial" w:hint="cs"/>
-          <w:sz w:val="24"/>
-          <w:szCs w:val="24"/>
-          <w:rtl/>
-        </w:rPr>
-        <w:t xml:space="preserve"> הוא יפצל הוא יקבל אותם תוצאת שזה שני צמתים ובכל צומת דגימה בודדת (כי הערכים של </w:t>
-      </w:r>
-      <w:proofErr w:type="spellStart"/>
-      <w:r>
-        <w:rPr>
-          <w:rFonts w:ascii="Calibri" w:eastAsia="Calibri" w:hAnsi="Calibri" w:cs="Arial" w:hint="cs"/>
-          <w:sz w:val="24"/>
-          <w:szCs w:val="24"/>
-          <w:rtl/>
-        </w:rPr>
-        <w:t>הפיצרים</w:t>
-      </w:r>
-      <w:proofErr w:type="spellEnd"/>
-      <w:r>
-        <w:rPr>
-          <w:rFonts w:ascii="Calibri" w:eastAsia="Calibri" w:hAnsi="Calibri" w:cs="Arial" w:hint="cs"/>
-          <w:sz w:val="24"/>
-          <w:szCs w:val="24"/>
-          <w:rtl/>
-        </w:rPr>
-        <w:t xml:space="preserve"> השונים שווים)</w:t>
+        <w:t xml:space="preserve"> : לא משנה עבור איזו פיצר הוא יפצל הוא יקבל אותם תוצאת שזה שני צמתים ובכל צומת דגימה בודדת (כי הערכים של הפיצרים השונים שווים)</w:t>
       </w:r>
       <w:r>
         <w:rPr>
@@ -8567,29 +11047,7 @@
           <w:szCs w:val="24"/>
           <w:rtl/>
         </w:rPr>
-        <w:t xml:space="preserve"> מחזיר סיווג שלילי אם הנקודה יותר קרובה ל (1,1) מאשר (2,2)אחרת הוא יחזיר סיווג חיובי. זה בדיוק מה </w:t>
-      </w:r>
-      <w:proofErr w:type="spellStart"/>
-      <w:r>
-        <w:rPr>
-          <w:rFonts w:ascii="Calibri" w:eastAsia="Calibri" w:hAnsi="Calibri" w:cs="Arial" w:hint="cs"/>
-          <w:i/>
-          <w:sz w:val="24"/>
-          <w:szCs w:val="24"/>
-          <w:rtl/>
-        </w:rPr>
-        <w:t>פונקצית</w:t>
-      </w:r>
-      <w:proofErr w:type="spellEnd"/>
-      <w:r>
-        <w:rPr>
-          <w:rFonts w:ascii="Calibri" w:eastAsia="Calibri" w:hAnsi="Calibri" w:cs="Arial" w:hint="cs"/>
-          <w:i/>
-          <w:sz w:val="24"/>
-          <w:szCs w:val="24"/>
-          <w:rtl/>
-        </w:rPr>
-        <w:t xml:space="preserve"> מסווג המטרה עושה.</w:t>
+        <w:t xml:space="preserve"> מחזיר סיווג שלילי אם הנקודה יותר קרובה ל (1,1) מאשר (2,2)אחרת הוא יחזיר סיווג חיובי. זה בדיוק מה פונקצית מסווג המטרה עושה.</w:t>
       </w:r>
     </w:p>
     <w:p>
@@ -8859,7 +11317,7 @@
         <w:ind w:left="720"/>
         <w:contextualSpacing/>
         <w:rPr>
-          <w:rFonts w:ascii="Calibri" w:eastAsia="Calibri" w:hAnsi="Calibri" w:cs="Arial" w:hint="cs"/>
+          <w:rFonts w:ascii="Calibri" w:eastAsia="Calibri" w:hAnsi="Calibri" w:cs="Arial"/>
           <w:color w:val="000000"/>
           <w:sz w:val="24"/>
           <w:szCs w:val="24"/>
@@ -9256,7 +11714,6 @@
           <w:szCs w:val="24"/>
           <w:rtl/>
         </w:rPr>
-        <w:lastRenderedPageBreak/>
         <w:t xml:space="preserve">לגבי </w:t>
       </w:r>
       <w:r>
@@ -9459,6 +11916,7 @@
           <w:rFonts w:ascii="Arial" w:hAnsi="Arial" w:cs="Arial"/>
           <w:rtl/>
         </w:rPr>
+        <w:lastRenderedPageBreak/>
         <w:t>הציגו מסווג מטרה</w:t>
       </w:r>
       <w:r>
@@ -10351,29 +12809,7 @@
           <w:szCs w:val="24"/>
           <w:rtl/>
         </w:rPr>
-        <w:t xml:space="preserve">עם סף 0. לכן הוא יהיה בדיוק כמו </w:t>
-      </w:r>
-      <w:proofErr w:type="spellStart"/>
-      <w:r>
-        <w:rPr>
-          <w:rFonts w:ascii="Calibri" w:eastAsia="Times New Roman" w:hAnsi="Calibri" w:cs="Arial" w:hint="cs"/>
-          <w:i/>
-          <w:sz w:val="24"/>
-          <w:szCs w:val="24"/>
-          <w:rtl/>
-        </w:rPr>
-        <w:t>פונקצית</w:t>
-      </w:r>
-      <w:proofErr w:type="spellEnd"/>
-      <w:r>
-        <w:rPr>
-          <w:rFonts w:ascii="Calibri" w:eastAsia="Times New Roman" w:hAnsi="Calibri" w:cs="Arial" w:hint="cs"/>
-          <w:i/>
-          <w:sz w:val="24"/>
-          <w:szCs w:val="24"/>
-          <w:rtl/>
-        </w:rPr>
-        <w:t xml:space="preserve"> מסווג המטרה ולא יטעה אף פעם.</w:t>
+        <w:t>עם סף 0. לכן הוא יהיה בדיוק כמו פונקצית מסווג המטרה ולא יטעה אף פעם.</w:t>
       </w:r>
     </w:p>
     <w:p>
@@ -11927,20 +14363,8 @@
           <w:szCs w:val="24"/>
           <w:rtl/>
         </w:rPr>
-        <w:t xml:space="preserve"> תמיד יבחר אותו כחיובי כי תמיד הוא יהיה יותר קרוב </w:t>
-      </w:r>
-      <w:proofErr w:type="spellStart"/>
-      <w:r>
-        <w:rPr>
-          <w:rFonts w:ascii="Calibri" w:eastAsia="Times New Roman" w:hAnsi="Calibri" w:cs="Arial" w:hint="cs"/>
-          <w:i/>
-          <w:sz w:val="24"/>
-          <w:szCs w:val="24"/>
-          <w:rtl/>
-        </w:rPr>
-        <w:t>לוקטור</w:t>
-      </w:r>
-      <w:proofErr w:type="spellEnd"/>
+        <w:t xml:space="preserve"> תמיד יבחר אותו כחיובי כי תמיד הוא יהיה יותר קרוב לוקטור</w:t>
+      </w:r>
       <w:r>
         <w:rPr>
           <w:rFonts w:ascii="Calibri" w:eastAsia="Times New Roman" w:hAnsi="Calibri" w:cs="Arial"/>
@@ -12059,9 +14483,17 @@
           <w:szCs w:val="24"/>
           <w:rtl/>
         </w:rPr>
-        <w:t xml:space="preserve"> ולכן גם </w:t>
-      </w:r>
-      <w:proofErr w:type="spellStart"/>
+        <w:t xml:space="preserve"> ולכן גם פונקצית ה </w:t>
+      </w:r>
+      <w:r>
+        <w:rPr>
+          <w:rFonts w:ascii="Calibri" w:eastAsia="Times New Roman" w:hAnsi="Calibri" w:cs="Arial"/>
+          <w:i/>
+          <w:sz w:val="24"/>
+          <w:szCs w:val="24"/>
+        </w:rPr>
+        <w:t>1NN</w:t>
+      </w:r>
       <w:r>
         <w:rPr>
           <w:rFonts w:ascii="Calibri" w:eastAsia="Times New Roman" w:hAnsi="Calibri" w:cs="Arial" w:hint="cs"/>
@@ -12070,69 +14502,8 @@
           <w:szCs w:val="24"/>
           <w:rtl/>
         </w:rPr>
-        <w:t>פונקצית</w:t>
-      </w:r>
-      <w:proofErr w:type="spellEnd"/>
-      <w:r>
-        <w:rPr>
-          <w:rFonts w:ascii="Calibri" w:eastAsia="Times New Roman" w:hAnsi="Calibri" w:cs="Arial" w:hint="cs"/>
-          <w:i/>
-          <w:sz w:val="24"/>
-          <w:szCs w:val="24"/>
-          <w:rtl/>
-        </w:rPr>
-        <w:t xml:space="preserve"> ה </w:t>
-      </w:r>
-      <w:r>
-        <w:rPr>
-          <w:rFonts w:ascii="Calibri" w:eastAsia="Times New Roman" w:hAnsi="Calibri" w:cs="Arial"/>
-          <w:i/>
-          <w:sz w:val="24"/>
-          <w:szCs w:val="24"/>
-        </w:rPr>
-        <w:t>1NN</w:t>
-      </w:r>
-      <w:r>
-        <w:rPr>
-          <w:rFonts w:ascii="Calibri" w:eastAsia="Times New Roman" w:hAnsi="Calibri" w:cs="Arial" w:hint="cs"/>
-          <w:i/>
-          <w:sz w:val="24"/>
-          <w:szCs w:val="24"/>
-          <w:rtl/>
-        </w:rPr>
-        <w:t xml:space="preserve"> תהיה שווה </w:t>
-      </w:r>
-      <w:proofErr w:type="spellStart"/>
-      <w:r>
-        <w:rPr>
-          <w:rFonts w:ascii="Calibri" w:eastAsia="Times New Roman" w:hAnsi="Calibri" w:cs="Arial" w:hint="cs"/>
-          <w:i/>
-          <w:sz w:val="24"/>
-          <w:szCs w:val="24"/>
-          <w:rtl/>
-        </w:rPr>
-        <w:t>לפונקצית</w:t>
-      </w:r>
-      <w:proofErr w:type="spellEnd"/>
-      <w:r>
-        <w:rPr>
-          <w:rFonts w:ascii="Calibri" w:eastAsia="Times New Roman" w:hAnsi="Calibri" w:cs="Arial" w:hint="cs"/>
-          <w:i/>
-          <w:sz w:val="24"/>
-          <w:szCs w:val="24"/>
-          <w:rtl/>
-        </w:rPr>
-        <w:t xml:space="preserve"> מסווג המטרה.</w:t>
-      </w:r>
-    </w:p>
-    <w:p>
-      <w:pPr>
-        <w:bidi/>
-        <w:rPr>
-          <w:rFonts w:ascii="Arial" w:hAnsi="Arial" w:cs="Arial"/>
-          <w:rtl/>
-        </w:rPr>
-      </w:pPr>
+        <w:t xml:space="preserve"> תהיה שווה לפונקצית מסווג המטרה.</w:t>
+      </w:r>
     </w:p>
     <w:p>
       <w:pPr>
@@ -13163,7 +15534,6 @@
           <w:rFonts w:ascii="Arial" w:eastAsiaTheme="minorEastAsia" w:hAnsi="Arial" w:cs="Arial"/>
           <w:rtl/>
         </w:rPr>
-        <w:lastRenderedPageBreak/>
         <w:t>הוראות הגשה:</w:t>
       </w:r>
     </w:p>
@@ -13330,6 +15700,7 @@
           <w:rFonts w:ascii="Arial" w:hAnsi="Arial" w:cs="Arial"/>
           <w:rtl/>
         </w:rPr>
+        <w:lastRenderedPageBreak/>
         <w:t xml:space="preserve">הרבה </w:t>
       </w:r>
       <w:r>
@@ -13358,76 +15729,8 @@
       <w:pPr>
         <w:bidi/>
         <w:rPr>
-          <w:rFonts w:ascii="Arial" w:hAnsi="Arial" w:cs="Arial"/>
-          <w:rtl/>
-        </w:rPr>
-      </w:pPr>
-    </w:p>
-    <w:p>
-      <w:pPr>
-        <w:bidi/>
-        <w:rPr>
-          <w:rFonts w:ascii="Arial" w:hAnsi="Arial" w:cs="Arial"/>
-          <w:rtl/>
-        </w:rPr>
-      </w:pPr>
-    </w:p>
-    <w:p>
-      <w:pPr>
-        <w:pStyle w:val="ListParagraph"/>
-        <w:bidi/>
-        <w:ind w:left="1440"/>
-        <w:rPr>
-          <w:rFonts w:ascii="Arial" w:eastAsiaTheme="minorEastAsia" w:hAnsi="Arial" w:cs="Arial"/>
-        </w:rPr>
-      </w:pPr>
-    </w:p>
-    <w:p>
-      <w:pPr>
-        <w:pStyle w:val="ListParagraph"/>
-        <w:rPr>
-          <w:rFonts w:ascii="Arial" w:hAnsi="Arial" w:cs="Arial"/>
-          <w:rtl/>
-        </w:rPr>
-      </w:pPr>
-    </w:p>
-    <w:p>
-      <w:pPr>
-        <w:bidi/>
-        <w:rPr>
-          <w:rFonts w:ascii="Arial" w:hAnsi="Arial" w:cs="Arial"/>
-        </w:rPr>
-      </w:pPr>
-    </w:p>
-    <w:p>
-      <w:pPr>
-        <w:bidi/>
-        <w:rPr>
-          <w:rFonts w:ascii="Arial" w:hAnsi="Arial" w:cs="Arial"/>
-          <w:rtl/>
-        </w:rPr>
-      </w:pPr>
-    </w:p>
-    <w:p>
-      <w:pPr>
-        <w:bidi/>
-        <w:rPr>
-          <w:rFonts w:ascii="Arial" w:hAnsi="Arial" w:cs="Arial"/>
-        </w:rPr>
-      </w:pPr>
-      <w:r>
-        <w:rPr>
-          <w:rFonts w:ascii="Arial" w:hAnsi="Arial" w:cs="Arial"/>
-          <w:rtl/>
-        </w:rPr>
-        <w:t xml:space="preserve"> </w:t>
-      </w:r>
-    </w:p>
-    <w:p>
-      <w:pPr>
-        <w:bidi/>
-        <w:rPr>
-          <w:rFonts w:ascii="Arial" w:hAnsi="Arial" w:cs="Arial"/>
+          <w:rFonts w:ascii="Arial" w:hAnsi="Arial" w:cs="Arial" w:hint="cs"/>
+          <w:i/>
           <w:rtl/>
         </w:rPr>
       </w:pPr>

</xml_diff>